<commit_message>
update introduction, schedule, project plan
</commit_message>
<xml_diff>
--- a/WIP/Documents/Report 1/DDL_Introduction_v1.0_EN.docx
+++ b/WIP/Documents/Report 1/DDL_Introduction_v1.0_EN.docx
@@ -22694,7 +22694,29 @@
                 <w:sz w:val="26"/>
                 <w:szCs w:val="26"/>
               </w:rPr>
-              <w:t xml:space="preserve">Mr. Nguyễn </w:t>
+              <w:t xml:space="preserve">Mr. </w:t>
+            </w:r>
+            <w:proofErr w:type="spellStart"/>
+            <w:r>
+              <w:rPr>
+                <w:rFonts w:ascii="Times New Roman" w:eastAsia="Times New Roman" w:hAnsi="Times New Roman" w:cs="Times New Roman"/>
+                <w:bCs/>
+                <w:color w:val="000000"/>
+                <w:sz w:val="26"/>
+                <w:szCs w:val="26"/>
+              </w:rPr>
+              <w:t>Nguyễn</w:t>
+            </w:r>
+            <w:proofErr w:type="spellEnd"/>
+            <w:r>
+              <w:rPr>
+                <w:rFonts w:ascii="Times New Roman" w:eastAsia="Times New Roman" w:hAnsi="Times New Roman" w:cs="Times New Roman"/>
+                <w:bCs/>
+                <w:color w:val="000000"/>
+                <w:sz w:val="26"/>
+                <w:szCs w:val="26"/>
+              </w:rPr>
+              <w:t xml:space="preserve"> </w:t>
             </w:r>
             <w:proofErr w:type="spellStart"/>
             <w:r>
@@ -22956,7 +22978,7 @@
             </w:rPr>
             <w:fldChar w:fldCharType="separate"/>
           </w:r>
-          <w:hyperlink w:anchor="_Toc430040190" w:history="1">
+          <w:hyperlink w:anchor="_Toc430081535" w:history="1">
             <w:r>
               <w:rPr>
                 <w:rStyle w:val="Hyperlink"/>
@@ -22998,7 +23020,7 @@
                 <w:noProof/>
                 <w:webHidden/>
               </w:rPr>
-              <w:instrText xml:space="preserve"> PAGEREF _Toc430040190 \h </w:instrText>
+              <w:instrText xml:space="preserve"> PAGEREF _Toc430081535 \h </w:instrText>
             </w:r>
             <w:r>
               <w:rPr>
@@ -23036,7 +23058,7 @@
               <w:noProof/>
             </w:rPr>
           </w:pPr>
-          <w:hyperlink w:anchor="_Toc430040191" w:history="1">
+          <w:hyperlink w:anchor="_Toc430081536" w:history="1">
             <w:r>
               <w:rPr>
                 <w:rStyle w:val="Hyperlink"/>
@@ -23080,7 +23102,7 @@
                 <w:noProof/>
                 <w:webHidden/>
               </w:rPr>
-              <w:instrText xml:space="preserve"> PAGEREF _Toc430040191 \h </w:instrText>
+              <w:instrText xml:space="preserve"> PAGEREF _Toc430081536 \h </w:instrText>
             </w:r>
             <w:r>
               <w:rPr>
@@ -23118,7 +23140,7 @@
               <w:noProof/>
             </w:rPr>
           </w:pPr>
-          <w:hyperlink w:anchor="_Toc430040192" w:history="1">
+          <w:hyperlink w:anchor="_Toc430081537" w:history="1">
             <w:r>
               <w:rPr>
                 <w:rStyle w:val="Hyperlink"/>
@@ -23162,7 +23184,7 @@
                 <w:noProof/>
                 <w:webHidden/>
               </w:rPr>
-              <w:instrText xml:space="preserve"> PAGEREF _Toc430040192 \h </w:instrText>
+              <w:instrText xml:space="preserve"> PAGEREF _Toc430081537 \h </w:instrText>
             </w:r>
             <w:r>
               <w:rPr>
@@ -23200,7 +23222,7 @@
               <w:noProof/>
             </w:rPr>
           </w:pPr>
-          <w:hyperlink w:anchor="_Toc430040193" w:history="1">
+          <w:hyperlink w:anchor="_Toc430081538" w:history="1">
             <w:r>
               <w:rPr>
                 <w:rStyle w:val="Hyperlink"/>
@@ -23242,7 +23264,7 @@
                 <w:noProof/>
                 <w:webHidden/>
               </w:rPr>
-              <w:instrText xml:space="preserve"> PAGEREF _Toc430040193 \h </w:instrText>
+              <w:instrText xml:space="preserve"> PAGEREF _Toc430081538 \h </w:instrText>
             </w:r>
             <w:r>
               <w:rPr>
@@ -23280,7 +23302,7 @@
               <w:noProof/>
             </w:rPr>
           </w:pPr>
-          <w:hyperlink w:anchor="_Toc430040194" w:history="1">
+          <w:hyperlink w:anchor="_Toc430081539" w:history="1">
             <w:r>
               <w:rPr>
                 <w:rStyle w:val="Hyperlink"/>
@@ -23322,7 +23344,7 @@
                 <w:noProof/>
                 <w:webHidden/>
               </w:rPr>
-              <w:instrText xml:space="preserve"> PAGEREF _Toc430040194 \h </w:instrText>
+              <w:instrText xml:space="preserve"> PAGEREF _Toc430081539 \h </w:instrText>
             </w:r>
             <w:r>
               <w:rPr>
@@ -23360,7 +23382,7 @@
               <w:noProof/>
             </w:rPr>
           </w:pPr>
-          <w:hyperlink w:anchor="_Toc430040195" w:history="1">
+          <w:hyperlink w:anchor="_Toc430081540" w:history="1">
             <w:r>
               <w:rPr>
                 <w:rStyle w:val="Hyperlink"/>
@@ -23402,7 +23424,7 @@
                 <w:noProof/>
                 <w:webHidden/>
               </w:rPr>
-              <w:instrText xml:space="preserve"> PAGEREF _Toc430040195 \h </w:instrText>
+              <w:instrText xml:space="preserve"> PAGEREF _Toc430081540 \h </w:instrText>
             </w:r>
             <w:r>
               <w:rPr>
@@ -23440,7 +23462,7 @@
               <w:noProof/>
             </w:rPr>
           </w:pPr>
-          <w:hyperlink w:anchor="_Toc430040196" w:history="1">
+          <w:hyperlink w:anchor="_Toc430081541" w:history="1">
             <w:r>
               <w:rPr>
                 <w:rStyle w:val="Hyperlink"/>
@@ -23484,7 +23506,7 @@
                 <w:noProof/>
                 <w:webHidden/>
               </w:rPr>
-              <w:instrText xml:space="preserve"> PAGEREF _Toc430040196 \h </w:instrText>
+              <w:instrText xml:space="preserve"> PAGEREF _Toc430081541 \h </w:instrText>
             </w:r>
             <w:r>
               <w:rPr>
@@ -23522,7 +23544,7 @@
               <w:noProof/>
             </w:rPr>
           </w:pPr>
-          <w:hyperlink w:anchor="_Toc430040197" w:history="1">
+          <w:hyperlink w:anchor="_Toc430081542" w:history="1">
             <w:r>
               <w:rPr>
                 <w:rStyle w:val="Hyperlink"/>
@@ -23564,7 +23586,7 @@
                 <w:noProof/>
                 <w:webHidden/>
               </w:rPr>
-              <w:instrText xml:space="preserve"> PAGEREF _Toc430040197 \h </w:instrText>
+              <w:instrText xml:space="preserve"> PAGEREF _Toc430081542 \h </w:instrText>
             </w:r>
             <w:r>
               <w:rPr>
@@ -23602,7 +23624,7 @@
               <w:noProof/>
             </w:rPr>
           </w:pPr>
-          <w:hyperlink w:anchor="_Toc430040198" w:history="1">
+          <w:hyperlink w:anchor="_Toc430081543" w:history="1">
             <w:r>
               <w:rPr>
                 <w:rStyle w:val="Hyperlink"/>
@@ -23646,7 +23668,7 @@
                 <w:noProof/>
                 <w:webHidden/>
               </w:rPr>
-              <w:instrText xml:space="preserve"> PAGEREF _Toc430040198 \h </w:instrText>
+              <w:instrText xml:space="preserve"> PAGEREF _Toc430081543 \h </w:instrText>
             </w:r>
             <w:r>
               <w:rPr>
@@ -23684,7 +23706,7 @@
               <w:noProof/>
             </w:rPr>
           </w:pPr>
-          <w:hyperlink w:anchor="_Toc430040199" w:history="1">
+          <w:hyperlink w:anchor="_Toc430081544" w:history="1">
             <w:r>
               <w:rPr>
                 <w:rStyle w:val="Hyperlink"/>
@@ -23728,7 +23750,7 @@
                 <w:noProof/>
                 <w:webHidden/>
               </w:rPr>
-              <w:instrText xml:space="preserve"> PAGEREF _Toc430040199 \h </w:instrText>
+              <w:instrText xml:space="preserve"> PAGEREF _Toc430081544 \h </w:instrText>
             </w:r>
             <w:r>
               <w:rPr>
@@ -23770,7 +23792,7 @@
               <w:noProof/>
             </w:rPr>
           </w:pPr>
-          <w:hyperlink w:anchor="_Toc430040200" w:history="1">
+          <w:hyperlink w:anchor="_Toc430081545" w:history="1">
             <w:r>
               <w:rPr>
                 <w:rStyle w:val="Hyperlink"/>
@@ -23810,7 +23832,7 @@
                 <w:noProof/>
                 <w:webHidden/>
               </w:rPr>
-              <w:instrText xml:space="preserve"> PAGEREF _Toc430040200 \h </w:instrText>
+              <w:instrText xml:space="preserve"> PAGEREF _Toc430081545 \h </w:instrText>
             </w:r>
             <w:r>
               <w:rPr>
@@ -23852,7 +23874,7 @@
               <w:noProof/>
             </w:rPr>
           </w:pPr>
-          <w:hyperlink w:anchor="_Toc430040201" w:history="1">
+          <w:hyperlink w:anchor="_Toc430081546" w:history="1">
             <w:r>
               <w:rPr>
                 <w:rStyle w:val="Hyperlink"/>
@@ -23892,7 +23914,7 @@
                 <w:noProof/>
                 <w:webHidden/>
               </w:rPr>
-              <w:instrText xml:space="preserve"> PAGEREF _Toc430040201 \h </w:instrText>
+              <w:instrText xml:space="preserve"> PAGEREF _Toc430081546 \h </w:instrText>
             </w:r>
             <w:r>
               <w:rPr>
@@ -23930,7 +23952,7 @@
               <w:noProof/>
             </w:rPr>
           </w:pPr>
-          <w:hyperlink w:anchor="_Toc430040202" w:history="1">
+          <w:hyperlink w:anchor="_Toc430081547" w:history="1">
             <w:r>
               <w:rPr>
                 <w:rStyle w:val="Hyperlink"/>
@@ -23972,7 +23994,7 @@
                 <w:noProof/>
                 <w:webHidden/>
               </w:rPr>
-              <w:instrText xml:space="preserve"> PAGEREF _Toc430040202 \h </w:instrText>
+              <w:instrText xml:space="preserve"> PAGEREF _Toc430081547 \h </w:instrText>
             </w:r>
             <w:r>
               <w:rPr>
@@ -24010,7 +24032,7 @@
               <w:noProof/>
             </w:rPr>
           </w:pPr>
-          <w:hyperlink w:anchor="_Toc430040203" w:history="1">
+          <w:hyperlink w:anchor="_Toc430081548" w:history="1">
             <w:r>
               <w:rPr>
                 <w:rStyle w:val="Hyperlink"/>
@@ -24054,7 +24076,7 @@
                 <w:noProof/>
                 <w:webHidden/>
               </w:rPr>
-              <w:instrText xml:space="preserve"> PAGEREF _Toc430040203 \h </w:instrText>
+              <w:instrText xml:space="preserve"> PAGEREF _Toc430081548 \h </w:instrText>
             </w:r>
             <w:r>
               <w:rPr>
@@ -24092,7 +24114,7 @@
               <w:noProof/>
             </w:rPr>
           </w:pPr>
-          <w:hyperlink w:anchor="_Toc430040204" w:history="1">
+          <w:hyperlink w:anchor="_Toc430081549" w:history="1">
             <w:r>
               <w:rPr>
                 <w:rStyle w:val="Hyperlink"/>
@@ -24136,7 +24158,7 @@
                 <w:noProof/>
                 <w:webHidden/>
               </w:rPr>
-              <w:instrText xml:space="preserve"> PAGEREF _Toc430040204 \h </w:instrText>
+              <w:instrText xml:space="preserve"> PAGEREF _Toc430081549 \h </w:instrText>
             </w:r>
             <w:r>
               <w:rPr>
@@ -24174,7 +24196,7 @@
               <w:noProof/>
             </w:rPr>
           </w:pPr>
-          <w:hyperlink w:anchor="_Toc430040205" w:history="1">
+          <w:hyperlink w:anchor="_Toc430081550" w:history="1">
             <w:r>
               <w:rPr>
                 <w:rStyle w:val="Hyperlink"/>
@@ -24216,7 +24238,7 @@
                 <w:noProof/>
                 <w:webHidden/>
               </w:rPr>
-              <w:instrText xml:space="preserve"> PAGEREF _Toc430040205 \h </w:instrText>
+              <w:instrText xml:space="preserve"> PAGEREF _Toc430081550 \h </w:instrText>
             </w:r>
             <w:r>
               <w:rPr>
@@ -24254,7 +24276,7 @@
               <w:noProof/>
             </w:rPr>
           </w:pPr>
-          <w:hyperlink w:anchor="_Toc430040206" w:history="1">
+          <w:hyperlink w:anchor="_Toc430081551" w:history="1">
             <w:r>
               <w:rPr>
                 <w:rStyle w:val="Hyperlink"/>
@@ -24296,7 +24318,7 @@
                 <w:noProof/>
                 <w:webHidden/>
               </w:rPr>
-              <w:instrText xml:space="preserve"> PAGEREF _Toc430040206 \h </w:instrText>
+              <w:instrText xml:space="preserve"> PAGEREF _Toc430081551 \h </w:instrText>
             </w:r>
             <w:r>
               <w:rPr>
@@ -24334,7 +24356,7 @@
               <w:noProof/>
             </w:rPr>
           </w:pPr>
-          <w:hyperlink w:anchor="_Toc430040207" w:history="1">
+          <w:hyperlink w:anchor="_Toc430081552" w:history="1">
             <w:r>
               <w:rPr>
                 <w:rStyle w:val="Hyperlink"/>
@@ -24376,7 +24398,7 @@
                 <w:noProof/>
                 <w:webHidden/>
               </w:rPr>
-              <w:instrText xml:space="preserve"> PAGEREF _Toc430040207 \h </w:instrText>
+              <w:instrText xml:space="preserve"> PAGEREF _Toc430081552 \h </w:instrText>
             </w:r>
             <w:r>
               <w:rPr>
@@ -24469,6 +24491,8 @@
           <w:szCs w:val="24"/>
         </w:rPr>
       </w:pPr>
+      <w:bookmarkStart w:id="0" w:name="_GoBack"/>
+      <w:bookmarkEnd w:id="0"/>
     </w:p>
     <w:p>
       <w:pPr>
@@ -24571,8 +24595,8 @@
           <w:rFonts w:ascii="Times New Roman" w:hAnsi="Times New Roman" w:cs="Times New Roman"/>
         </w:rPr>
       </w:pPr>
-      <w:bookmarkStart w:id="0" w:name="_Toc396213085"/>
-      <w:bookmarkStart w:id="1" w:name="_Toc430040190"/>
+      <w:bookmarkStart w:id="1" w:name="_Toc396213085"/>
+      <w:bookmarkStart w:id="2" w:name="_Toc430081535"/>
       <w:r>
         <w:rPr>
           <w:rFonts w:ascii="Times New Roman" w:hAnsi="Times New Roman" w:cs="Times New Roman"/>
@@ -24580,8 +24604,8 @@
         <w:lastRenderedPageBreak/>
         <w:t>INTRODUCTION</w:t>
       </w:r>
-      <w:bookmarkEnd w:id="0"/>
       <w:bookmarkEnd w:id="1"/>
+      <w:bookmarkEnd w:id="2"/>
     </w:p>
     <w:p>
       <w:pPr>
@@ -24599,8 +24623,8 @@
           <w:lang w:val="vi-VN"/>
         </w:rPr>
       </w:pPr>
-      <w:bookmarkStart w:id="2" w:name="_Toc396213086"/>
-      <w:bookmarkStart w:id="3" w:name="_Toc430040191"/>
+      <w:bookmarkStart w:id="3" w:name="_Toc396213086"/>
+      <w:bookmarkStart w:id="4" w:name="_Toc430081536"/>
       <w:r>
         <w:rPr>
           <w:rFonts w:ascii="Times New Roman" w:hAnsi="Times New Roman" w:cs="Times New Roman"/>
@@ -24610,8 +24634,8 @@
         </w:rPr>
         <w:t>Purpose</w:t>
       </w:r>
-      <w:bookmarkEnd w:id="2"/>
       <w:bookmarkEnd w:id="3"/>
+      <w:bookmarkEnd w:id="4"/>
     </w:p>
     <w:p>
       <w:pPr>
@@ -24659,8 +24683,8 @@
           <w:lang w:val="vi-VN"/>
         </w:rPr>
       </w:pPr>
-      <w:bookmarkStart w:id="4" w:name="_Toc396213087"/>
-      <w:bookmarkStart w:id="5" w:name="_Toc430040192"/>
+      <w:bookmarkStart w:id="5" w:name="_Toc396213087"/>
+      <w:bookmarkStart w:id="6" w:name="_Toc430081537"/>
       <w:r>
         <w:rPr>
           <w:rFonts w:ascii="Times New Roman" w:hAnsi="Times New Roman" w:cs="Times New Roman"/>
@@ -24670,8 +24694,8 @@
         </w:rPr>
         <w:t>Acronyms and Definitions</w:t>
       </w:r>
-      <w:bookmarkEnd w:id="4"/>
       <w:bookmarkEnd w:id="5"/>
+      <w:bookmarkEnd w:id="6"/>
     </w:p>
     <w:tbl>
       <w:tblPr>
@@ -24895,16 +24919,16 @@
           <w:rFonts w:ascii="Times New Roman" w:hAnsi="Times New Roman" w:cs="Times New Roman"/>
         </w:rPr>
       </w:pPr>
-      <w:bookmarkStart w:id="6" w:name="_Toc396213088"/>
-      <w:bookmarkStart w:id="7" w:name="_Toc430040193"/>
+      <w:bookmarkStart w:id="7" w:name="_Toc396213088"/>
+      <w:bookmarkStart w:id="8" w:name="_Toc430081538"/>
       <w:r>
         <w:rPr>
           <w:rFonts w:ascii="Times New Roman" w:hAnsi="Times New Roman" w:cs="Times New Roman"/>
         </w:rPr>
         <w:t>ABSTRACT</w:t>
       </w:r>
-      <w:bookmarkEnd w:id="6"/>
       <w:bookmarkEnd w:id="7"/>
+      <w:bookmarkEnd w:id="8"/>
     </w:p>
     <w:p>
       <w:pPr>
@@ -24951,16 +24975,16 @@
           <w:rFonts w:ascii="Times New Roman" w:hAnsi="Times New Roman" w:cs="Times New Roman"/>
         </w:rPr>
       </w:pPr>
-      <w:bookmarkStart w:id="8" w:name="_Toc396213089"/>
-      <w:bookmarkStart w:id="9" w:name="_Toc430040194"/>
+      <w:bookmarkStart w:id="9" w:name="_Toc396213089"/>
+      <w:bookmarkStart w:id="10" w:name="_Toc430081539"/>
       <w:r>
         <w:rPr>
           <w:rFonts w:ascii="Times New Roman" w:hAnsi="Times New Roman" w:cs="Times New Roman"/>
         </w:rPr>
         <w:t>LITERATURE REVIEW</w:t>
       </w:r>
-      <w:bookmarkEnd w:id="8"/>
       <w:bookmarkEnd w:id="9"/>
+      <w:bookmarkEnd w:id="10"/>
     </w:p>
     <w:p>
       <w:pPr>
@@ -25005,8 +25029,6 @@
         </w:rPr>
         <w:t>etc.</w:t>
       </w:r>
-      <w:bookmarkStart w:id="10" w:name="_GoBack"/>
-      <w:bookmarkEnd w:id="10"/>
     </w:p>
     <w:p>
       <w:pPr>
@@ -25771,7 +25793,7 @@
         </w:rPr>
       </w:pPr>
       <w:bookmarkStart w:id="11" w:name="_Toc396213090"/>
-      <w:bookmarkStart w:id="12" w:name="_Toc430040195"/>
+      <w:bookmarkStart w:id="12" w:name="_Toc430081540"/>
       <w:r>
         <w:rPr>
           <w:rFonts w:ascii="Times New Roman" w:hAnsi="Times New Roman" w:cs="Times New Roman"/>
@@ -25799,7 +25821,7 @@
         </w:rPr>
       </w:pPr>
       <w:bookmarkStart w:id="13" w:name="_Toc396213091"/>
-      <w:bookmarkStart w:id="14" w:name="_Toc430040196"/>
+      <w:bookmarkStart w:id="14" w:name="_Toc430081541"/>
       <w:r>
         <w:rPr>
           <w:rFonts w:ascii="Times New Roman" w:hAnsi="Times New Roman" w:cs="Times New Roman"/>
@@ -25910,7 +25932,7 @@
         </w:rPr>
       </w:pPr>
       <w:bookmarkStart w:id="15" w:name="_Toc396213092"/>
-      <w:bookmarkStart w:id="16" w:name="_Toc430040197"/>
+      <w:bookmarkStart w:id="16" w:name="_Toc430081542"/>
       <w:r>
         <w:rPr>
           <w:rFonts w:ascii="Times New Roman" w:hAnsi="Times New Roman" w:cs="Times New Roman"/>
@@ -25993,7 +26015,7 @@
         </w:rPr>
       </w:pPr>
       <w:bookmarkStart w:id="17" w:name="_Toc396213093"/>
-      <w:bookmarkStart w:id="18" w:name="_Toc430040198"/>
+      <w:bookmarkStart w:id="18" w:name="_Toc430081543"/>
       <w:r>
         <w:rPr>
           <w:rFonts w:ascii="Times New Roman" w:hAnsi="Times New Roman" w:cs="Times New Roman"/>
@@ -26265,7 +26287,7 @@
         </w:rPr>
       </w:pPr>
       <w:bookmarkStart w:id="19" w:name="_Toc396213094"/>
-      <w:bookmarkStart w:id="20" w:name="_Toc430040199"/>
+      <w:bookmarkStart w:id="20" w:name="_Toc430081544"/>
       <w:r>
         <w:rPr>
           <w:rFonts w:ascii="Times New Roman" w:hAnsi="Times New Roman" w:cs="Times New Roman"/>
@@ -26428,7 +26450,7 @@
           <w:numId w:val="1"/>
         </w:numPr>
       </w:pPr>
-      <w:bookmarkStart w:id="22" w:name="_Toc430040200"/>
+      <w:bookmarkStart w:id="22" w:name="_Toc430081545"/>
       <w:r>
         <w:t>Client features</w:t>
       </w:r>
@@ -26785,7 +26807,7 @@
           <w:numId w:val="1"/>
         </w:numPr>
       </w:pPr>
-      <w:bookmarkStart w:id="23" w:name="_Toc430040201"/>
+      <w:bookmarkStart w:id="23" w:name="_Toc430081546"/>
       <w:r>
         <w:t>Admin features</w:t>
       </w:r>
@@ -27057,7 +27079,7 @@
           <w:rFonts w:ascii="Times New Roman" w:hAnsi="Times New Roman" w:cs="Times New Roman"/>
         </w:rPr>
       </w:pPr>
-      <w:bookmarkStart w:id="24" w:name="_Toc430040202"/>
+      <w:bookmarkStart w:id="24" w:name="_Toc430081547"/>
       <w:r>
         <w:rPr>
           <w:rFonts w:ascii="Times New Roman" w:hAnsi="Times New Roman" w:cs="Times New Roman"/>
@@ -27085,7 +27107,7 @@
         </w:rPr>
       </w:pPr>
       <w:bookmarkStart w:id="25" w:name="_Toc396213096"/>
-      <w:bookmarkStart w:id="26" w:name="_Toc430040203"/>
+      <w:bookmarkStart w:id="26" w:name="_Toc430081548"/>
       <w:r>
         <w:rPr>
           <w:rFonts w:ascii="Times New Roman" w:hAnsi="Times New Roman" w:cs="Times New Roman"/>
@@ -27195,7 +27217,7 @@
         </w:rPr>
       </w:pPr>
       <w:bookmarkStart w:id="27" w:name="_Toc396213097"/>
-      <w:bookmarkStart w:id="28" w:name="_Toc430040204"/>
+      <w:bookmarkStart w:id="28" w:name="_Toc430081549"/>
       <w:r>
         <w:rPr>
           <w:rFonts w:ascii="Times New Roman" w:hAnsi="Times New Roman" w:cs="Times New Roman"/>
@@ -27343,7 +27365,7 @@
         </w:rPr>
       </w:pPr>
       <w:bookmarkStart w:id="29" w:name="_Toc396213098"/>
-      <w:bookmarkStart w:id="30" w:name="_Toc430040205"/>
+      <w:bookmarkStart w:id="30" w:name="_Toc430081550"/>
       <w:r>
         <w:rPr>
           <w:rFonts w:ascii="Times New Roman" w:hAnsi="Times New Roman" w:cs="Times New Roman"/>
@@ -27592,7 +27614,7 @@
         </w:rPr>
       </w:pPr>
       <w:bookmarkStart w:id="31" w:name="_Toc396213099"/>
-      <w:bookmarkStart w:id="32" w:name="_Toc430040206"/>
+      <w:bookmarkStart w:id="32" w:name="_Toc430081551"/>
       <w:r>
         <w:rPr>
           <w:rFonts w:ascii="Times New Roman" w:hAnsi="Times New Roman" w:cs="Times New Roman"/>
@@ -27756,7 +27778,7 @@
         </w:rPr>
       </w:pPr>
       <w:bookmarkStart w:id="33" w:name="_Toc396213100"/>
-      <w:bookmarkStart w:id="34" w:name="_Toc430040207"/>
+      <w:bookmarkStart w:id="34" w:name="_Toc430081552"/>
       <w:r>
         <w:rPr>
           <w:rFonts w:ascii="Times New Roman" w:hAnsi="Times New Roman" w:cs="Times New Roman"/>
@@ -27927,7 +27949,7 @@
           <w:rPr>
             <w:noProof/>
           </w:rPr>
-          <w:t>9</w:t>
+          <w:t>3</w:t>
         </w:r>
         <w:r>
           <w:rPr>
@@ -31478,570 +31500,6 @@
 </w:styles>
 </file>
 
-<file path=word/glossary/document.xml><?xml version="1.0" encoding="utf-8"?>
-<w:glossaryDocument xmlns:wpc="http://schemas.microsoft.com/office/word/2010/wordprocessingCanvas" xmlns:mc="http://schemas.openxmlformats.org/markup-compatibility/2006" xmlns:o="urn:schemas-microsoft-com:office:office" xmlns:r="http://schemas.openxmlformats.org/officeDocument/2006/relationships" xmlns:m="http://schemas.openxmlformats.org/officeDocument/2006/math" xmlns:v="urn:schemas-microsoft-com:vml" xmlns:wp14="http://schemas.microsoft.com/office/word/2010/wordprocessingDrawing" xmlns:wp="http://schemas.openxmlformats.org/drawingml/2006/wordprocessingDrawing" xmlns:w10="urn:schemas-microsoft-com:office:word" xmlns:w="http://schemas.openxmlformats.org/wordprocessingml/2006/main" xmlns:w14="http://schemas.microsoft.com/office/word/2010/wordml" xmlns:w15="http://schemas.microsoft.com/office/word/2012/wordml" xmlns:wpg="http://schemas.microsoft.com/office/word/2010/wordprocessingGroup" xmlns:wpi="http://schemas.microsoft.com/office/word/2010/wordprocessingInk" xmlns:wne="http://schemas.microsoft.com/office/word/2006/wordml" xmlns:wps="http://schemas.microsoft.com/office/word/2010/wordprocessingShape" mc:Ignorable="w14 w15 wp14"/>
-</file>
-
-<file path=word/glossary/fontTable.xml><?xml version="1.0" encoding="utf-8"?>
-<w:fonts xmlns:mc="http://schemas.openxmlformats.org/markup-compatibility/2006" xmlns:r="http://schemas.openxmlformats.org/officeDocument/2006/relationships" xmlns:w="http://schemas.openxmlformats.org/wordprocessingml/2006/main" xmlns:w14="http://schemas.microsoft.com/office/word/2010/wordml" xmlns:w15="http://schemas.microsoft.com/office/word/2012/wordml" mc:Ignorable="w14 w15">
-  <w:font w:name="Wingdings">
-    <w:panose1 w:val="05000000000000000000"/>
-    <w:charset w:val="02"/>
-    <w:family w:val="auto"/>
-    <w:pitch w:val="variable"/>
-    <w:sig w:usb0="00000000" w:usb1="10000000" w:usb2="00000000" w:usb3="00000000" w:csb0="80000000" w:csb1="00000000"/>
-  </w:font>
-  <w:font w:name="Times New Roman">
-    <w:panose1 w:val="02020603050405020304"/>
-    <w:charset w:val="00"/>
-    <w:family w:val="roman"/>
-    <w:pitch w:val="variable"/>
-    <w:sig w:usb0="E0002EFF" w:usb1="C0007843" w:usb2="00000009" w:usb3="00000000" w:csb0="000001FF" w:csb1="00000000"/>
-  </w:font>
-  <w:font w:name="Courier New">
-    <w:panose1 w:val="02070309020205020404"/>
-    <w:charset w:val="00"/>
-    <w:family w:val="modern"/>
-    <w:pitch w:val="fixed"/>
-    <w:sig w:usb0="E0002EFF" w:usb1="C0007843" w:usb2="00000009" w:usb3="00000000" w:csb0="000001FF" w:csb1="00000000"/>
-  </w:font>
-  <w:font w:name="Symbol">
-    <w:panose1 w:val="05050102010706020507"/>
-    <w:charset w:val="02"/>
-    <w:family w:val="roman"/>
-    <w:pitch w:val="variable"/>
-    <w:sig w:usb0="00000000" w:usb1="10000000" w:usb2="00000000" w:usb3="00000000" w:csb0="80000000" w:csb1="00000000"/>
-  </w:font>
-  <w:font w:name="Century">
-    <w:panose1 w:val="02040604050505020304"/>
-    <w:charset w:val="00"/>
-    <w:family w:val="roman"/>
-    <w:notTrueType/>
-    <w:pitch w:val="variable"/>
-    <w:sig w:usb0="00000003" w:usb1="00000000" w:usb2="00000000" w:usb3="00000000" w:csb0="00000001" w:csb1="00000000"/>
-  </w:font>
-  <w:font w:name="MS Mincho">
-    <w:altName w:val="ＭＳ 明朝"/>
-    <w:panose1 w:val="02020609040205080304"/>
-    <w:charset w:val="80"/>
-    <w:family w:val="modern"/>
-    <w:pitch w:val="fixed"/>
-    <w:sig w:usb0="E00002FF" w:usb1="6AC7FDFB" w:usb2="08000012" w:usb3="00000000" w:csb0="0002009F" w:csb1="00000000"/>
-  </w:font>
-  <w:font w:name="Calibri">
-    <w:panose1 w:val="020F0502020204030204"/>
-    <w:charset w:val="00"/>
-    <w:family w:val="swiss"/>
-    <w:pitch w:val="variable"/>
-    <w:sig w:usb0="E00002FF" w:usb1="4000ACFF" w:usb2="00000001" w:usb3="00000000" w:csb0="0000019F" w:csb1="00000000"/>
-  </w:font>
-  <w:font w:name="Calibri Light">
-    <w:panose1 w:val="020F0302020204030204"/>
-    <w:charset w:val="00"/>
-    <w:family w:val="swiss"/>
-    <w:pitch w:val="variable"/>
-    <w:sig w:usb0="A00002EF" w:usb1="4000207B" w:usb2="00000000" w:usb3="00000000" w:csb0="0000019F" w:csb1="00000000"/>
-  </w:font>
-  <w:font w:name="MS Gothic">
-    <w:altName w:val="ＭＳ ゴシック"/>
-    <w:panose1 w:val="020B0609070205080204"/>
-    <w:charset w:val="80"/>
-    <w:family w:val="modern"/>
-    <w:pitch w:val="fixed"/>
-    <w:sig w:usb0="E00002FF" w:usb1="6AC7FDFB" w:usb2="08000012" w:usb3="00000000" w:csb0="0002009F" w:csb1="00000000"/>
-  </w:font>
-  <w:font w:name="Arial">
-    <w:panose1 w:val="020B0604020202020204"/>
-    <w:charset w:val="00"/>
-    <w:family w:val="swiss"/>
-    <w:pitch w:val="variable"/>
-    <w:sig w:usb0="E0002EFF" w:usb1="C0007843" w:usb2="00000009" w:usb3="00000000" w:csb0="000001FF" w:csb1="00000000"/>
-  </w:font>
-</w:fonts>
-</file>
-
-<file path=word/glossary/settings.xml><?xml version="1.0" encoding="utf-8"?>
-<w:settings xmlns:mc="http://schemas.openxmlformats.org/markup-compatibility/2006" xmlns:o="urn:schemas-microsoft-com:office:office" xmlns:r="http://schemas.openxmlformats.org/officeDocument/2006/relationships" xmlns:m="http://schemas.openxmlformats.org/officeDocument/2006/math" xmlns:v="urn:schemas-microsoft-com:vml" xmlns:w10="urn:schemas-microsoft-com:office:word" xmlns:w="http://schemas.openxmlformats.org/wordprocessingml/2006/main" xmlns:w14="http://schemas.microsoft.com/office/word/2010/wordml" xmlns:w15="http://schemas.microsoft.com/office/word/2012/wordml" xmlns:sl="http://schemas.openxmlformats.org/schemaLibrary/2006/main" mc:Ignorable="w14 w15">
-  <w:view w:val="normal"/>
-  <w:defaultTabStop w:val="720"/>
-  <w:characterSpacingControl w:val="doNotCompress"/>
-  <w:compat>
-    <w:useFELayout/>
-    <w:compatSetting w:name="compatibilityMode" w:uri="http://schemas.microsoft.com/office/word" w:val="15"/>
-    <w:compatSetting w:name="overrideTableStyleFontSizeAndJustification" w:uri="http://schemas.microsoft.com/office/word" w:val="1"/>
-    <w:compatSetting w:name="enableOpenTypeFeatures" w:uri="http://schemas.microsoft.com/office/word" w:val="1"/>
-    <w:compatSetting w:name="doNotFlipMirrorIndents" w:uri="http://schemas.microsoft.com/office/word" w:val="1"/>
-    <w:compatSetting w:name="differentiateMultirowTableHeaders" w:uri="http://schemas.microsoft.com/office/word" w:val="1"/>
-  </w:compat>
-  <w:rsids>
-    <w:rsidRoot w:val="001D03AD"/>
-    <w:rsid w:val="000A2F89"/>
-    <w:rsid w:val="001D03AD"/>
-  </w:rsids>
-  <m:mathPr>
-    <m:mathFont m:val="Cambria Math"/>
-    <m:brkBin m:val="before"/>
-    <m:brkBinSub m:val="--"/>
-    <m:smallFrac m:val="0"/>
-    <m:dispDef/>
-    <m:lMargin m:val="0"/>
-    <m:rMargin m:val="0"/>
-    <m:defJc m:val="centerGroup"/>
-    <m:wrapIndent m:val="1440"/>
-    <m:intLim m:val="subSup"/>
-    <m:naryLim m:val="undOvr"/>
-  </m:mathPr>
-  <w:themeFontLang w:val="en-US" w:eastAsia="ja-JP"/>
-  <w:clrSchemeMapping w:bg1="light1" w:t1="dark1" w:bg2="light2" w:t2="dark2" w:accent1="accent1" w:accent2="accent2" w:accent3="accent3" w:accent4="accent4" w:accent5="accent5" w:accent6="accent6" w:hyperlink="hyperlink" w:followedHyperlink="followedHyperlink"/>
-  <w:decimalSymbol w:val="."/>
-  <w:listSeparator w:val=","/>
-  <w15:chartTrackingRefBased/>
-</w:settings>
-</file>
-
-<file path=word/glossary/styles.xml><?xml version="1.0" encoding="utf-8"?>
-<w:styles xmlns:mc="http://schemas.openxmlformats.org/markup-compatibility/2006" xmlns:r="http://schemas.openxmlformats.org/officeDocument/2006/relationships" xmlns:w="http://schemas.openxmlformats.org/wordprocessingml/2006/main" xmlns:w14="http://schemas.microsoft.com/office/word/2010/wordml" xmlns:w15="http://schemas.microsoft.com/office/word/2012/wordml" mc:Ignorable="w14 w15">
-  <w:docDefaults>
-    <w:rPrDefault>
-      <w:rPr>
-        <w:rFonts w:asciiTheme="minorHAnsi" w:eastAsiaTheme="minorEastAsia" w:hAnsiTheme="minorHAnsi" w:cstheme="minorBidi"/>
-        <w:sz w:val="22"/>
-        <w:szCs w:val="22"/>
-        <w:lang w:val="en-US" w:eastAsia="ja-JP" w:bidi="ar-SA"/>
-      </w:rPr>
-    </w:rPrDefault>
-    <w:pPrDefault>
-      <w:pPr>
-        <w:spacing w:after="160" w:line="259" w:lineRule="auto"/>
-      </w:pPr>
-    </w:pPrDefault>
-  </w:docDefaults>
-  <w:latentStyles w:defLockedState="0" w:defUIPriority="99" w:defSemiHidden="0" w:defUnhideWhenUsed="0" w:defQFormat="0" w:count="371">
-    <w:lsdException w:name="Normal" w:uiPriority="0" w:qFormat="1"/>
-    <w:lsdException w:name="heading 1" w:uiPriority="9" w:qFormat="1"/>
-    <w:lsdException w:name="heading 2" w:semiHidden="1" w:uiPriority="9" w:unhideWhenUsed="1" w:qFormat="1"/>
-    <w:lsdException w:name="heading 3" w:semiHidden="1" w:uiPriority="9" w:unhideWhenUsed="1" w:qFormat="1"/>
-    <w:lsdException w:name="heading 4" w:semiHidden="1" w:uiPriority="9" w:unhideWhenUsed="1" w:qFormat="1"/>
-    <w:lsdException w:name="heading 5" w:semiHidden="1" w:uiPriority="9" w:unhideWhenUsed="1" w:qFormat="1"/>
-    <w:lsdException w:name="heading 6" w:semiHidden="1" w:uiPriority="9" w:unhideWhenUsed="1" w:qFormat="1"/>
-    <w:lsdException w:name="heading 7" w:semiHidden="1" w:uiPriority="9" w:unhideWhenUsed="1" w:qFormat="1"/>
-    <w:lsdException w:name="heading 8" w:semiHidden="1" w:uiPriority="9" w:unhideWhenUsed="1" w:qFormat="1"/>
-    <w:lsdException w:name="heading 9" w:semiHidden="1" w:uiPriority="9" w:unhideWhenUsed="1" w:qFormat="1"/>
-    <w:lsdException w:name="index 1" w:semiHidden="1" w:unhideWhenUsed="1"/>
-    <w:lsdException w:name="index 2" w:semiHidden="1" w:unhideWhenUsed="1"/>
-    <w:lsdException w:name="index 3" w:semiHidden="1" w:unhideWhenUsed="1"/>
-    <w:lsdException w:name="index 4" w:semiHidden="1" w:unhideWhenUsed="1"/>
-    <w:lsdException w:name="index 5" w:semiHidden="1" w:unhideWhenUsed="1"/>
-    <w:lsdException w:name="index 6" w:semiHidden="1" w:unhideWhenUsed="1"/>
-    <w:lsdException w:name="index 7" w:semiHidden="1" w:unhideWhenUsed="1"/>
-    <w:lsdException w:name="index 8" w:semiHidden="1" w:unhideWhenUsed="1"/>
-    <w:lsdException w:name="index 9" w:semiHidden="1" w:unhideWhenUsed="1"/>
-    <w:lsdException w:name="toc 1" w:semiHidden="1" w:uiPriority="39" w:unhideWhenUsed="1"/>
-    <w:lsdException w:name="toc 2" w:semiHidden="1" w:uiPriority="39" w:unhideWhenUsed="1"/>
-    <w:lsdException w:name="toc 3" w:semiHidden="1" w:uiPriority="39" w:unhideWhenUsed="1"/>
-    <w:lsdException w:name="toc 4" w:semiHidden="1" w:uiPriority="39" w:unhideWhenUsed="1"/>
-    <w:lsdException w:name="toc 5" w:semiHidden="1" w:uiPriority="39" w:unhideWhenUsed="1"/>
-    <w:lsdException w:name="toc 6" w:semiHidden="1" w:uiPriority="39" w:unhideWhenUsed="1"/>
-    <w:lsdException w:name="toc 7" w:semiHidden="1" w:uiPriority="39" w:unhideWhenUsed="1"/>
-    <w:lsdException w:name="toc 8" w:semiHidden="1" w:uiPriority="39" w:unhideWhenUsed="1"/>
-    <w:lsdException w:name="toc 9" w:semiHidden="1" w:uiPriority="39" w:unhideWhenUsed="1"/>
-    <w:lsdException w:name="Normal Indent" w:semiHidden="1" w:unhideWhenUsed="1"/>
-    <w:lsdException w:name="footnote text" w:semiHidden="1" w:unhideWhenUsed="1"/>
-    <w:lsdException w:name="annotation text" w:semiHidden="1" w:unhideWhenUsed="1"/>
-    <w:lsdException w:name="header" w:semiHidden="1" w:unhideWhenUsed="1"/>
-    <w:lsdException w:name="footer" w:semiHidden="1" w:unhideWhenUsed="1"/>
-    <w:lsdException w:name="index heading" w:semiHidden="1" w:unhideWhenUsed="1"/>
-    <w:lsdException w:name="caption" w:semiHidden="1" w:uiPriority="35" w:unhideWhenUsed="1" w:qFormat="1"/>
-    <w:lsdException w:name="table of figures" w:semiHidden="1" w:unhideWhenUsed="1"/>
-    <w:lsdException w:name="envelope address" w:semiHidden="1" w:unhideWhenUsed="1"/>
-    <w:lsdException w:name="envelope return" w:semiHidden="1" w:unhideWhenUsed="1"/>
-    <w:lsdException w:name="footnote reference" w:semiHidden="1" w:unhideWhenUsed="1"/>
-    <w:lsdException w:name="annotation reference" w:semiHidden="1" w:unhideWhenUsed="1"/>
-    <w:lsdException w:name="line number" w:semiHidden="1" w:unhideWhenUsed="1"/>
-    <w:lsdException w:name="page number" w:semiHidden="1" w:unhideWhenUsed="1"/>
-    <w:lsdException w:name="endnote reference" w:semiHidden="1" w:unhideWhenUsed="1"/>
-    <w:lsdException w:name="endnote text" w:semiHidden="1" w:unhideWhenUsed="1"/>
-    <w:lsdException w:name="table of authorities" w:semiHidden="1" w:unhideWhenUsed="1"/>
-    <w:lsdException w:name="macro" w:semiHidden="1" w:unhideWhenUsed="1"/>
-    <w:lsdException w:name="toa heading" w:semiHidden="1" w:unhideWhenUsed="1"/>
-    <w:lsdException w:name="List" w:semiHidden="1" w:unhideWhenUsed="1"/>
-    <w:lsdException w:name="List Bullet" w:semiHidden="1" w:unhideWhenUsed="1"/>
-    <w:lsdException w:name="List Number" w:semiHidden="1" w:unhideWhenUsed="1"/>
-    <w:lsdException w:name="List 2" w:semiHidden="1" w:unhideWhenUsed="1"/>
-    <w:lsdException w:name="List 3" w:semiHidden="1" w:unhideWhenUsed="1"/>
-    <w:lsdException w:name="List 4" w:semiHidden="1" w:unhideWhenUsed="1"/>
-    <w:lsdException w:name="List 5" w:semiHidden="1" w:unhideWhenUsed="1"/>
-    <w:lsdException w:name="List Bullet 2" w:semiHidden="1" w:unhideWhenUsed="1"/>
-    <w:lsdException w:name="List Bullet 3" w:semiHidden="1" w:unhideWhenUsed="1"/>
-    <w:lsdException w:name="List Bullet 4" w:semiHidden="1" w:unhideWhenUsed="1"/>
-    <w:lsdException w:name="List Bullet 5" w:semiHidden="1" w:unhideWhenUsed="1"/>
-    <w:lsdException w:name="List Number 2" w:semiHidden="1" w:unhideWhenUsed="1"/>
-    <w:lsdException w:name="List Number 3" w:semiHidden="1" w:unhideWhenUsed="1"/>
-    <w:lsdException w:name="List Number 4" w:semiHidden="1" w:unhideWhenUsed="1"/>
-    <w:lsdException w:name="List Number 5" w:semiHidden="1" w:unhideWhenUsed="1"/>
-    <w:lsdException w:name="Title" w:uiPriority="10" w:qFormat="1"/>
-    <w:lsdException w:name="Closing" w:semiHidden="1" w:unhideWhenUsed="1"/>
-    <w:lsdException w:name="Signature" w:semiHidden="1" w:unhideWhenUsed="1"/>
-    <w:lsdException w:name="Default Paragraph Font" w:semiHidden="1" w:uiPriority="1" w:unhideWhenUsed="1"/>
-    <w:lsdException w:name="Body Text" w:semiHidden="1" w:unhideWhenUsed="1"/>
-    <w:lsdException w:name="Body Text Indent" w:semiHidden="1" w:unhideWhenUsed="1"/>
-    <w:lsdException w:name="List Continue" w:semiHidden="1" w:unhideWhenUsed="1"/>
-    <w:lsdException w:name="List Continue 2" w:semiHidden="1" w:unhideWhenUsed="1"/>
-    <w:lsdException w:name="List Continue 3" w:semiHidden="1" w:unhideWhenUsed="1"/>
-    <w:lsdException w:name="List Continue 4" w:semiHidden="1" w:unhideWhenUsed="1"/>
-    <w:lsdException w:name="List Continue 5" w:semiHidden="1" w:unhideWhenUsed="1"/>
-    <w:lsdException w:name="Message Header" w:semiHidden="1" w:unhideWhenUsed="1"/>
-    <w:lsdException w:name="Subtitle" w:uiPriority="11" w:qFormat="1"/>
-    <w:lsdException w:name="Salutation" w:semiHidden="1" w:unhideWhenUsed="1"/>
-    <w:lsdException w:name="Date" w:semiHidden="1" w:unhideWhenUsed="1"/>
-    <w:lsdException w:name="Body Text First Indent" w:semiHidden="1" w:unhideWhenUsed="1"/>
-    <w:lsdException w:name="Body Text First Indent 2" w:semiHidden="1" w:unhideWhenUsed="1"/>
-    <w:lsdException w:name="Note Heading" w:semiHidden="1" w:unhideWhenUsed="1"/>
-    <w:lsdException w:name="Body Text 2" w:semiHidden="1" w:unhideWhenUsed="1"/>
-    <w:lsdException w:name="Body Text 3" w:semiHidden="1" w:unhideWhenUsed="1"/>
-    <w:lsdException w:name="Body Text Indent 2" w:semiHidden="1" w:unhideWhenUsed="1"/>
-    <w:lsdException w:name="Body Text Indent 3" w:semiHidden="1" w:unhideWhenUsed="1"/>
-    <w:lsdException w:name="Block Text" w:semiHidden="1" w:unhideWhenUsed="1"/>
-    <w:lsdException w:name="Hyperlink" w:semiHidden="1" w:unhideWhenUsed="1"/>
-    <w:lsdException w:name="FollowedHyperlink" w:semiHidden="1" w:unhideWhenUsed="1"/>
-    <w:lsdException w:name="Strong" w:uiPriority="22" w:qFormat="1"/>
-    <w:lsdException w:name="Emphasis" w:uiPriority="20" w:qFormat="1"/>
-    <w:lsdException w:name="Document Map" w:semiHidden="1" w:unhideWhenUsed="1"/>
-    <w:lsdException w:name="Plain Text" w:semiHidden="1" w:unhideWhenUsed="1"/>
-    <w:lsdException w:name="E-mail Signature" w:semiHidden="1" w:unhideWhenUsed="1"/>
-    <w:lsdException w:name="HTML Top of Form" w:semiHidden="1" w:unhideWhenUsed="1"/>
-    <w:lsdException w:name="HTML Bottom of Form" w:semiHidden="1" w:unhideWhenUsed="1"/>
-    <w:lsdException w:name="Normal (Web)" w:semiHidden="1" w:unhideWhenUsed="1"/>
-    <w:lsdException w:name="HTML Acronym" w:semiHidden="1" w:unhideWhenUsed="1"/>
-    <w:lsdException w:name="HTML Address" w:semiHidden="1" w:unhideWhenUsed="1"/>
-    <w:lsdException w:name="HTML Cite" w:semiHidden="1" w:unhideWhenUsed="1"/>
-    <w:lsdException w:name="HTML Code" w:semiHidden="1" w:unhideWhenUsed="1"/>
-    <w:lsdException w:name="HTML Definition" w:semiHidden="1" w:unhideWhenUsed="1"/>
-    <w:lsdException w:name="HTML Keyboard" w:semiHidden="1" w:unhideWhenUsed="1"/>
-    <w:lsdException w:name="HTML Preformatted" w:semiHidden="1" w:unhideWhenUsed="1"/>
-    <w:lsdException w:name="HTML Sample" w:semiHidden="1" w:unhideWhenUsed="1"/>
-    <w:lsdException w:name="HTML Typewriter" w:semiHidden="1" w:unhideWhenUsed="1"/>
-    <w:lsdException w:name="HTML Variable" w:semiHidden="1" w:unhideWhenUsed="1"/>
-    <w:lsdException w:name="Normal Table" w:semiHidden="1" w:unhideWhenUsed="1"/>
-    <w:lsdException w:name="annotation subject" w:semiHidden="1" w:unhideWhenUsed="1"/>
-    <w:lsdException w:name="No List" w:semiHidden="1" w:unhideWhenUsed="1"/>
-    <w:lsdException w:name="Outline List 1" w:semiHidden="1" w:unhideWhenUsed="1"/>
-    <w:lsdException w:name="Outline List 2" w:semiHidden="1" w:unhideWhenUsed="1"/>
-    <w:lsdException w:name="Outline List 3" w:semiHidden="1" w:unhideWhenUsed="1"/>
-    <w:lsdException w:name="Table Simple 1" w:semiHidden="1" w:unhideWhenUsed="1"/>
-    <w:lsdException w:name="Table Simple 2" w:semiHidden="1" w:unhideWhenUsed="1"/>
-    <w:lsdException w:name="Table Simple 3" w:semiHidden="1" w:unhideWhenUsed="1"/>
-    <w:lsdException w:name="Table Classic 1" w:semiHidden="1" w:unhideWhenUsed="1"/>
-    <w:lsdException w:name="Table Classic 2" w:semiHidden="1" w:unhideWhenUsed="1"/>
-    <w:lsdException w:name="Table Classic 3" w:semiHidden="1" w:unhideWhenUsed="1"/>
-    <w:lsdException w:name="Table Classic 4" w:semiHidden="1" w:unhideWhenUsed="1"/>
-    <w:lsdException w:name="Table Colorful 1" w:semiHidden="1" w:unhideWhenUsed="1"/>
-    <w:lsdException w:name="Table Colorful 2" w:semiHidden="1" w:unhideWhenUsed="1"/>
-    <w:lsdException w:name="Table Colorful 3" w:semiHidden="1" w:unhideWhenUsed="1"/>
-    <w:lsdException w:name="Table Columns 1" w:semiHidden="1" w:unhideWhenUsed="1"/>
-    <w:lsdException w:name="Table Columns 2" w:semiHidden="1" w:unhideWhenUsed="1"/>
-    <w:lsdException w:name="Table Columns 3" w:semiHidden="1" w:unhideWhenUsed="1"/>
-    <w:lsdException w:name="Table Columns 4" w:semiHidden="1" w:unhideWhenUsed="1"/>
-    <w:lsdException w:name="Table Columns 5" w:semiHidden="1" w:unhideWhenUsed="1"/>
-    <w:lsdException w:name="Table Grid 1" w:semiHidden="1" w:unhideWhenUsed="1"/>
-    <w:lsdException w:name="Table Grid 2" w:semiHidden="1" w:unhideWhenUsed="1"/>
-    <w:lsdException w:name="Table Grid 3" w:semiHidden="1" w:unhideWhenUsed="1"/>
-    <w:lsdException w:name="Table Grid 4" w:semiHidden="1" w:unhideWhenUsed="1"/>
-    <w:lsdException w:name="Table Grid 5" w:semiHidden="1" w:unhideWhenUsed="1"/>
-    <w:lsdException w:name="Table Grid 6" w:semiHidden="1" w:unhideWhenUsed="1"/>
-    <w:lsdException w:name="Table Grid 7" w:semiHidden="1" w:unhideWhenUsed="1"/>
-    <w:lsdException w:name="Table Grid 8" w:semiHidden="1" w:unhideWhenUsed="1"/>
-    <w:lsdException w:name="Table List 1" w:semiHidden="1" w:unhideWhenUsed="1"/>
-    <w:lsdException w:name="Table List 2" w:semiHidden="1" w:unhideWhenUsed="1"/>
-    <w:lsdException w:name="Table List 3" w:semiHidden="1" w:unhideWhenUsed="1"/>
-    <w:lsdException w:name="Table List 4" w:semiHidden="1" w:unhideWhenUsed="1"/>
-    <w:lsdException w:name="Table List 5" w:semiHidden="1" w:unhideWhenUsed="1"/>
-    <w:lsdException w:name="Table List 6" w:semiHidden="1" w:unhideWhenUsed="1"/>
-    <w:lsdException w:name="Table List 7" w:semiHidden="1" w:unhideWhenUsed="1"/>
-    <w:lsdException w:name="Table List 8" w:semiHidden="1" w:unhideWhenUsed="1"/>
-    <w:lsdException w:name="Table 3D effects 1" w:semiHidden="1" w:unhideWhenUsed="1"/>
-    <w:lsdException w:name="Table 3D effects 2" w:semiHidden="1" w:unhideWhenUsed="1"/>
-    <w:lsdException w:name="Table 3D effects 3" w:semiHidden="1" w:unhideWhenUsed="1"/>
-    <w:lsdException w:name="Table Contemporary" w:semiHidden="1" w:unhideWhenUsed="1"/>
-    <w:lsdException w:name="Table Elegant" w:semiHidden="1" w:unhideWhenUsed="1"/>
-    <w:lsdException w:name="Table Professional" w:semiHidden="1" w:unhideWhenUsed="1"/>
-    <w:lsdException w:name="Table Subtle 1" w:semiHidden="1" w:unhideWhenUsed="1"/>
-    <w:lsdException w:name="Table Subtle 2" w:semiHidden="1" w:unhideWhenUsed="1"/>
-    <w:lsdException w:name="Table Web 1" w:semiHidden="1" w:unhideWhenUsed="1"/>
-    <w:lsdException w:name="Table Web 2" w:semiHidden="1" w:unhideWhenUsed="1"/>
-    <w:lsdException w:name="Table Web 3" w:semiHidden="1" w:unhideWhenUsed="1"/>
-    <w:lsdException w:name="Balloon Text" w:semiHidden="1" w:unhideWhenUsed="1"/>
-    <w:lsdException w:name="Table Grid" w:uiPriority="39"/>
-    <w:lsdException w:name="Table Theme" w:semiHidden="1" w:unhideWhenUsed="1"/>
-    <w:lsdException w:name="Placeholder Text" w:semiHidden="1"/>
-    <w:lsdException w:name="No Spacing" w:uiPriority="1" w:qFormat="1"/>
-    <w:lsdException w:name="Light Shading" w:uiPriority="60"/>
-    <w:lsdException w:name="Light List" w:uiPriority="61"/>
-    <w:lsdException w:name="Light Grid" w:uiPriority="62"/>
-    <w:lsdException w:name="Medium Shading 1" w:uiPriority="63"/>
-    <w:lsdException w:name="Medium Shading 2" w:uiPriority="64"/>
-    <w:lsdException w:name="Medium List 1" w:uiPriority="65"/>
-    <w:lsdException w:name="Medium List 2" w:uiPriority="66"/>
-    <w:lsdException w:name="Medium Grid 1" w:uiPriority="67"/>
-    <w:lsdException w:name="Medium Grid 2" w:uiPriority="68"/>
-    <w:lsdException w:name="Medium Grid 3" w:uiPriority="69"/>
-    <w:lsdException w:name="Dark List" w:uiPriority="70"/>
-    <w:lsdException w:name="Colorful Shading" w:uiPriority="71"/>
-    <w:lsdException w:name="Colorful List" w:uiPriority="72"/>
-    <w:lsdException w:name="Colorful Grid" w:uiPriority="73"/>
-    <w:lsdException w:name="Light Shading Accent 1" w:uiPriority="60"/>
-    <w:lsdException w:name="Light List Accent 1" w:uiPriority="61"/>
-    <w:lsdException w:name="Light Grid Accent 1" w:uiPriority="62"/>
-    <w:lsdException w:name="Medium Shading 1 Accent 1" w:uiPriority="63"/>
-    <w:lsdException w:name="Medium Shading 2 Accent 1" w:uiPriority="64"/>
-    <w:lsdException w:name="Medium List 1 Accent 1" w:uiPriority="65"/>
-    <w:lsdException w:name="Revision" w:semiHidden="1"/>
-    <w:lsdException w:name="List Paragraph" w:uiPriority="34" w:qFormat="1"/>
-    <w:lsdException w:name="Quote" w:uiPriority="29" w:qFormat="1"/>
-    <w:lsdException w:name="Intense Quote" w:uiPriority="30" w:qFormat="1"/>
-    <w:lsdException w:name="Medium List 2 Accent 1" w:uiPriority="66"/>
-    <w:lsdException w:name="Medium Grid 1 Accent 1" w:uiPriority="67"/>
-    <w:lsdException w:name="Medium Grid 2 Accent 1" w:uiPriority="68"/>
-    <w:lsdException w:name="Medium Grid 3 Accent 1" w:uiPriority="69"/>
-    <w:lsdException w:name="Dark List Accent 1" w:uiPriority="70"/>
-    <w:lsdException w:name="Colorful Shading Accent 1" w:uiPriority="71"/>
-    <w:lsdException w:name="Colorful List Accent 1" w:uiPriority="72"/>
-    <w:lsdException w:name="Colorful Grid Accent 1" w:uiPriority="73"/>
-    <w:lsdException w:name="Light Shading Accent 2" w:uiPriority="60"/>
-    <w:lsdException w:name="Light List Accent 2" w:uiPriority="61"/>
-    <w:lsdException w:name="Light Grid Accent 2" w:uiPriority="62"/>
-    <w:lsdException w:name="Medium Shading 1 Accent 2" w:uiPriority="63"/>
-    <w:lsdException w:name="Medium Shading 2 Accent 2" w:uiPriority="64"/>
-    <w:lsdException w:name="Medium List 1 Accent 2" w:uiPriority="65"/>
-    <w:lsdException w:name="Medium List 2 Accent 2" w:uiPriority="66"/>
-    <w:lsdException w:name="Medium Grid 1 Accent 2" w:uiPriority="67"/>
-    <w:lsdException w:name="Medium Grid 2 Accent 2" w:uiPriority="68"/>
-    <w:lsdException w:name="Medium Grid 3 Accent 2" w:uiPriority="69"/>
-    <w:lsdException w:name="Dark List Accent 2" w:uiPriority="70"/>
-    <w:lsdException w:name="Colorful Shading Accent 2" w:uiPriority="71"/>
-    <w:lsdException w:name="Colorful List Accent 2" w:uiPriority="72"/>
-    <w:lsdException w:name="Colorful Grid Accent 2" w:uiPriority="73"/>
-    <w:lsdException w:name="Light Shading Accent 3" w:uiPriority="60"/>
-    <w:lsdException w:name="Light List Accent 3" w:uiPriority="61"/>
-    <w:lsdException w:name="Light Grid Accent 3" w:uiPriority="62"/>
-    <w:lsdException w:name="Medium Shading 1 Accent 3" w:uiPriority="63"/>
-    <w:lsdException w:name="Medium Shading 2 Accent 3" w:uiPriority="64"/>
-    <w:lsdException w:name="Medium List 1 Accent 3" w:uiPriority="65"/>
-    <w:lsdException w:name="Medium List 2 Accent 3" w:uiPriority="66"/>
-    <w:lsdException w:name="Medium Grid 1 Accent 3" w:uiPriority="67"/>
-    <w:lsdException w:name="Medium Grid 2 Accent 3" w:uiPriority="68"/>
-    <w:lsdException w:name="Medium Grid 3 Accent 3" w:uiPriority="69"/>
-    <w:lsdException w:name="Dark List Accent 3" w:uiPriority="70"/>
-    <w:lsdException w:name="Colorful Shading Accent 3" w:uiPriority="71"/>
-    <w:lsdException w:name="Colorful List Accent 3" w:uiPriority="72"/>
-    <w:lsdException w:name="Colorful Grid Accent 3" w:uiPriority="73"/>
-    <w:lsdException w:name="Light Shading Accent 4" w:uiPriority="60"/>
-    <w:lsdException w:name="Light List Accent 4" w:uiPriority="61"/>
-    <w:lsdException w:name="Light Grid Accent 4" w:uiPriority="62"/>
-    <w:lsdException w:name="Medium Shading 1 Accent 4" w:uiPriority="63"/>
-    <w:lsdException w:name="Medium Shading 2 Accent 4" w:uiPriority="64"/>
-    <w:lsdException w:name="Medium List 1 Accent 4" w:uiPriority="65"/>
-    <w:lsdException w:name="Medium List 2 Accent 4" w:uiPriority="66"/>
-    <w:lsdException w:name="Medium Grid 1 Accent 4" w:uiPriority="67"/>
-    <w:lsdException w:name="Medium Grid 2 Accent 4" w:uiPriority="68"/>
-    <w:lsdException w:name="Medium Grid 3 Accent 4" w:uiPriority="69"/>
-    <w:lsdException w:name="Dark List Accent 4" w:uiPriority="70"/>
-    <w:lsdException w:name="Colorful Shading Accent 4" w:uiPriority="71"/>
-    <w:lsdException w:name="Colorful List Accent 4" w:uiPriority="72"/>
-    <w:lsdException w:name="Colorful Grid Accent 4" w:uiPriority="73"/>
-    <w:lsdException w:name="Light Shading Accent 5" w:uiPriority="60"/>
-    <w:lsdException w:name="Light List Accent 5" w:uiPriority="61"/>
-    <w:lsdException w:name="Light Grid Accent 5" w:uiPriority="62"/>
-    <w:lsdException w:name="Medium Shading 1 Accent 5" w:uiPriority="63"/>
-    <w:lsdException w:name="Medium Shading 2 Accent 5" w:uiPriority="64"/>
-    <w:lsdException w:name="Medium List 1 Accent 5" w:uiPriority="65"/>
-    <w:lsdException w:name="Medium List 2 Accent 5" w:uiPriority="66"/>
-    <w:lsdException w:name="Medium Grid 1 Accent 5" w:uiPriority="67"/>
-    <w:lsdException w:name="Medium Grid 2 Accent 5" w:uiPriority="68"/>
-    <w:lsdException w:name="Medium Grid 3 Accent 5" w:uiPriority="69"/>
-    <w:lsdException w:name="Dark List Accent 5" w:uiPriority="70"/>
-    <w:lsdException w:name="Colorful Shading Accent 5" w:uiPriority="71"/>
-    <w:lsdException w:name="Colorful List Accent 5" w:uiPriority="72"/>
-    <w:lsdException w:name="Colorful Grid Accent 5" w:uiPriority="73"/>
-    <w:lsdException w:name="Light Shading Accent 6" w:uiPriority="60"/>
-    <w:lsdException w:name="Light List Accent 6" w:uiPriority="61"/>
-    <w:lsdException w:name="Light Grid Accent 6" w:uiPriority="62"/>
-    <w:lsdException w:name="Medium Shading 1 Accent 6" w:uiPriority="63"/>
-    <w:lsdException w:name="Medium Shading 2 Accent 6" w:uiPriority="64"/>
-    <w:lsdException w:name="Medium List 1 Accent 6" w:uiPriority="65"/>
-    <w:lsdException w:name="Medium List 2 Accent 6" w:uiPriority="66"/>
-    <w:lsdException w:name="Medium Grid 1 Accent 6" w:uiPriority="67"/>
-    <w:lsdException w:name="Medium Grid 2 Accent 6" w:uiPriority="68"/>
-    <w:lsdException w:name="Medium Grid 3 Accent 6" w:uiPriority="69"/>
-    <w:lsdException w:name="Dark List Accent 6" w:uiPriority="70"/>
-    <w:lsdException w:name="Colorful Shading Accent 6" w:uiPriority="71"/>
-    <w:lsdException w:name="Colorful List Accent 6" w:uiPriority="72"/>
-    <w:lsdException w:name="Colorful Grid Accent 6" w:uiPriority="73"/>
-    <w:lsdException w:name="Subtle Emphasis" w:uiPriority="19" w:qFormat="1"/>
-    <w:lsdException w:name="Intense Emphasis" w:uiPriority="21" w:qFormat="1"/>
-    <w:lsdException w:name="Subtle Reference" w:uiPriority="31" w:qFormat="1"/>
-    <w:lsdException w:name="Intense Reference" w:uiPriority="32" w:qFormat="1"/>
-    <w:lsdException w:name="Book Title" w:uiPriority="33" w:qFormat="1"/>
-    <w:lsdException w:name="Bibliography" w:semiHidden="1" w:uiPriority="37" w:unhideWhenUsed="1"/>
-    <w:lsdException w:name="TOC Heading" w:semiHidden="1" w:uiPriority="39" w:unhideWhenUsed="1" w:qFormat="1"/>
-    <w:lsdException w:name="Plain Table 1" w:uiPriority="41"/>
-    <w:lsdException w:name="Plain Table 2" w:uiPriority="42"/>
-    <w:lsdException w:name="Plain Table 3" w:uiPriority="43"/>
-    <w:lsdException w:name="Plain Table 4" w:uiPriority="44"/>
-    <w:lsdException w:name="Plain Table 5" w:uiPriority="45"/>
-    <w:lsdException w:name="Grid Table Light" w:uiPriority="40"/>
-    <w:lsdException w:name="Grid Table 1 Light" w:uiPriority="46"/>
-    <w:lsdException w:name="Grid Table 2" w:uiPriority="47"/>
-    <w:lsdException w:name="Grid Table 3" w:uiPriority="48"/>
-    <w:lsdException w:name="Grid Table 4" w:uiPriority="49"/>
-    <w:lsdException w:name="Grid Table 5 Dark" w:uiPriority="50"/>
-    <w:lsdException w:name="Grid Table 6 Colorful" w:uiPriority="51"/>
-    <w:lsdException w:name="Grid Table 7 Colorful" w:uiPriority="52"/>
-    <w:lsdException w:name="Grid Table 1 Light Accent 1" w:uiPriority="46"/>
-    <w:lsdException w:name="Grid Table 2 Accent 1" w:uiPriority="47"/>
-    <w:lsdException w:name="Grid Table 3 Accent 1" w:uiPriority="48"/>
-    <w:lsdException w:name="Grid Table 4 Accent 1" w:uiPriority="49"/>
-    <w:lsdException w:name="Grid Table 5 Dark Accent 1" w:uiPriority="50"/>
-    <w:lsdException w:name="Grid Table 6 Colorful Accent 1" w:uiPriority="51"/>
-    <w:lsdException w:name="Grid Table 7 Colorful Accent 1" w:uiPriority="52"/>
-    <w:lsdException w:name="Grid Table 1 Light Accent 2" w:uiPriority="46"/>
-    <w:lsdException w:name="Grid Table 2 Accent 2" w:uiPriority="47"/>
-    <w:lsdException w:name="Grid Table 3 Accent 2" w:uiPriority="48"/>
-    <w:lsdException w:name="Grid Table 4 Accent 2" w:uiPriority="49"/>
-    <w:lsdException w:name="Grid Table 5 Dark Accent 2" w:uiPriority="50"/>
-    <w:lsdException w:name="Grid Table 6 Colorful Accent 2" w:uiPriority="51"/>
-    <w:lsdException w:name="Grid Table 7 Colorful Accent 2" w:uiPriority="52"/>
-    <w:lsdException w:name="Grid Table 1 Light Accent 3" w:uiPriority="46"/>
-    <w:lsdException w:name="Grid Table 2 Accent 3" w:uiPriority="47"/>
-    <w:lsdException w:name="Grid Table 3 Accent 3" w:uiPriority="48"/>
-    <w:lsdException w:name="Grid Table 4 Accent 3" w:uiPriority="49"/>
-    <w:lsdException w:name="Grid Table 5 Dark Accent 3" w:uiPriority="50"/>
-    <w:lsdException w:name="Grid Table 6 Colorful Accent 3" w:uiPriority="51"/>
-    <w:lsdException w:name="Grid Table 7 Colorful Accent 3" w:uiPriority="52"/>
-    <w:lsdException w:name="Grid Table 1 Light Accent 4" w:uiPriority="46"/>
-    <w:lsdException w:name="Grid Table 2 Accent 4" w:uiPriority="47"/>
-    <w:lsdException w:name="Grid Table 3 Accent 4" w:uiPriority="48"/>
-    <w:lsdException w:name="Grid Table 4 Accent 4" w:uiPriority="49"/>
-    <w:lsdException w:name="Grid Table 5 Dark Accent 4" w:uiPriority="50"/>
-    <w:lsdException w:name="Grid Table 6 Colorful Accent 4" w:uiPriority="51"/>
-    <w:lsdException w:name="Grid Table 7 Colorful Accent 4" w:uiPriority="52"/>
-    <w:lsdException w:name="Grid Table 1 Light Accent 5" w:uiPriority="46"/>
-    <w:lsdException w:name="Grid Table 2 Accent 5" w:uiPriority="47"/>
-    <w:lsdException w:name="Grid Table 3 Accent 5" w:uiPriority="48"/>
-    <w:lsdException w:name="Grid Table 4 Accent 5" w:uiPriority="49"/>
-    <w:lsdException w:name="Grid Table 5 Dark Accent 5" w:uiPriority="50"/>
-    <w:lsdException w:name="Grid Table 6 Colorful Accent 5" w:uiPriority="51"/>
-    <w:lsdException w:name="Grid Table 7 Colorful Accent 5" w:uiPriority="52"/>
-    <w:lsdException w:name="Grid Table 1 Light Accent 6" w:uiPriority="46"/>
-    <w:lsdException w:name="Grid Table 2 Accent 6" w:uiPriority="47"/>
-    <w:lsdException w:name="Grid Table 3 Accent 6" w:uiPriority="48"/>
-    <w:lsdException w:name="Grid Table 4 Accent 6" w:uiPriority="49"/>
-    <w:lsdException w:name="Grid Table 5 Dark Accent 6" w:uiPriority="50"/>
-    <w:lsdException w:name="Grid Table 6 Colorful Accent 6" w:uiPriority="51"/>
-    <w:lsdException w:name="Grid Table 7 Colorful Accent 6" w:uiPriority="52"/>
-    <w:lsdException w:name="List Table 1 Light" w:uiPriority="46"/>
-    <w:lsdException w:name="List Table 2" w:uiPriority="47"/>
-    <w:lsdException w:name="List Table 3" w:uiPriority="48"/>
-    <w:lsdException w:name="List Table 4" w:uiPriority="49"/>
-    <w:lsdException w:name="List Table 5 Dark" w:uiPriority="50"/>
-    <w:lsdException w:name="List Table 6 Colorful" w:uiPriority="51"/>
-    <w:lsdException w:name="List Table 7 Colorful" w:uiPriority="52"/>
-    <w:lsdException w:name="List Table 1 Light Accent 1" w:uiPriority="46"/>
-    <w:lsdException w:name="List Table 2 Accent 1" w:uiPriority="47"/>
-    <w:lsdException w:name="List Table 3 Accent 1" w:uiPriority="48"/>
-    <w:lsdException w:name="List Table 4 Accent 1" w:uiPriority="49"/>
-    <w:lsdException w:name="List Table 5 Dark Accent 1" w:uiPriority="50"/>
-    <w:lsdException w:name="List Table 6 Colorful Accent 1" w:uiPriority="51"/>
-    <w:lsdException w:name="List Table 7 Colorful Accent 1" w:uiPriority="52"/>
-    <w:lsdException w:name="List Table 1 Light Accent 2" w:uiPriority="46"/>
-    <w:lsdException w:name="List Table 2 Accent 2" w:uiPriority="47"/>
-    <w:lsdException w:name="List Table 3 Accent 2" w:uiPriority="48"/>
-    <w:lsdException w:name="List Table 4 Accent 2" w:uiPriority="49"/>
-    <w:lsdException w:name="List Table 5 Dark Accent 2" w:uiPriority="50"/>
-    <w:lsdException w:name="List Table 6 Colorful Accent 2" w:uiPriority="51"/>
-    <w:lsdException w:name="List Table 7 Colorful Accent 2" w:uiPriority="52"/>
-    <w:lsdException w:name="List Table 1 Light Accent 3" w:uiPriority="46"/>
-    <w:lsdException w:name="List Table 2 Accent 3" w:uiPriority="47"/>
-    <w:lsdException w:name="List Table 3 Accent 3" w:uiPriority="48"/>
-    <w:lsdException w:name="List Table 4 Accent 3" w:uiPriority="49"/>
-    <w:lsdException w:name="List Table 5 Dark Accent 3" w:uiPriority="50"/>
-    <w:lsdException w:name="List Table 6 Colorful Accent 3" w:uiPriority="51"/>
-    <w:lsdException w:name="List Table 7 Colorful Accent 3" w:uiPriority="52"/>
-    <w:lsdException w:name="List Table 1 Light Accent 4" w:uiPriority="46"/>
-    <w:lsdException w:name="List Table 2 Accent 4" w:uiPriority="47"/>
-    <w:lsdException w:name="List Table 3 Accent 4" w:uiPriority="48"/>
-    <w:lsdException w:name="List Table 4 Accent 4" w:uiPriority="49"/>
-    <w:lsdException w:name="List Table 5 Dark Accent 4" w:uiPriority="50"/>
-    <w:lsdException w:name="List Table 6 Colorful Accent 4" w:uiPriority="51"/>
-    <w:lsdException w:name="List Table 7 Colorful Accent 4" w:uiPriority="52"/>
-    <w:lsdException w:name="List Table 1 Light Accent 5" w:uiPriority="46"/>
-    <w:lsdException w:name="List Table 2 Accent 5" w:uiPriority="47"/>
-    <w:lsdException w:name="List Table 3 Accent 5" w:uiPriority="48"/>
-    <w:lsdException w:name="List Table 4 Accent 5" w:uiPriority="49"/>
-    <w:lsdException w:name="List Table 5 Dark Accent 5" w:uiPriority="50"/>
-    <w:lsdException w:name="List Table 6 Colorful Accent 5" w:uiPriority="51"/>
-    <w:lsdException w:name="List Table 7 Colorful Accent 5" w:uiPriority="52"/>
-    <w:lsdException w:name="List Table 1 Light Accent 6" w:uiPriority="46"/>
-    <w:lsdException w:name="List Table 2 Accent 6" w:uiPriority="47"/>
-    <w:lsdException w:name="List Table 3 Accent 6" w:uiPriority="48"/>
-    <w:lsdException w:name="List Table 4 Accent 6" w:uiPriority="49"/>
-    <w:lsdException w:name="List Table 5 Dark Accent 6" w:uiPriority="50"/>
-    <w:lsdException w:name="List Table 6 Colorful Accent 6" w:uiPriority="51"/>
-    <w:lsdException w:name="List Table 7 Colorful Accent 6" w:uiPriority="52"/>
-  </w:latentStyles>
-  <w:style w:type="paragraph" w:default="1" w:styleId="Normal">
-    <w:name w:val="Normal"/>
-    <w:qFormat/>
-  </w:style>
-  <w:style w:type="character" w:default="1" w:styleId="DefaultParagraphFont">
-    <w:name w:val="Default Paragraph Font"/>
-    <w:uiPriority w:val="1"/>
-    <w:semiHidden/>
-    <w:unhideWhenUsed/>
-  </w:style>
-  <w:style w:type="table" w:default="1" w:styleId="TableNormal">
-    <w:name w:val="Normal Table"/>
-    <w:uiPriority w:val="99"/>
-    <w:semiHidden/>
-    <w:unhideWhenUsed/>
-    <w:tblPr>
-      <w:tblInd w:w="0" w:type="dxa"/>
-      <w:tblCellMar>
-        <w:top w:w="0" w:type="dxa"/>
-        <w:left w:w="108" w:type="dxa"/>
-        <w:bottom w:w="0" w:type="dxa"/>
-        <w:right w:w="108" w:type="dxa"/>
-      </w:tblCellMar>
-    </w:tblPr>
-  </w:style>
-  <w:style w:type="numbering" w:default="1" w:styleId="NoList">
-    <w:name w:val="No List"/>
-    <w:uiPriority w:val="99"/>
-    <w:semiHidden/>
-    <w:unhideWhenUsed/>
-  </w:style>
-  <w:style w:type="paragraph" w:customStyle="1" w:styleId="64B410DD599047B2A43A22121CAFE32B">
-    <w:name w:val="64B410DD599047B2A43A22121CAFE32B"/>
-    <w:rsid w:val="001D03AD"/>
-  </w:style>
-  <w:style w:type="paragraph" w:customStyle="1" w:styleId="72F72AC4958147859C5488C27263E5A7">
-    <w:name w:val="72F72AC4958147859C5488C27263E5A7"/>
-    <w:rsid w:val="001D03AD"/>
-  </w:style>
-  <w:style w:type="paragraph" w:customStyle="1" w:styleId="7A1C383DE9EF42A59DABAB4D4FB826B6">
-    <w:name w:val="7A1C383DE9EF42A59DABAB4D4FB826B6"/>
-    <w:rsid w:val="001D03AD"/>
-  </w:style>
-</w:styles>
-</file>
-
-<file path=word/glossary/webSettings.xml><?xml version="1.0" encoding="utf-8"?>
-<w:webSettings xmlns:mc="http://schemas.openxmlformats.org/markup-compatibility/2006" xmlns:r="http://schemas.openxmlformats.org/officeDocument/2006/relationships" xmlns:w="http://schemas.openxmlformats.org/wordprocessingml/2006/main" xmlns:w14="http://schemas.microsoft.com/office/word/2010/wordml" xmlns:w15="http://schemas.microsoft.com/office/word/2012/wordml" mc:Ignorable="w14 w15">
-  <w:optimizeForBrowser/>
-  <w:allowPNG/>
-</w:webSettings>
-</file>
-
 <file path=word/theme/theme1.xml><?xml version="1.0" encoding="utf-8"?>
 <a:theme xmlns:a="http://schemas.openxmlformats.org/drawingml/2006/main" name="Office Theme">
   <a:themeElements>

</xml_diff>

<commit_message>
update introduction and project plan
</commit_message>
<xml_diff>
--- a/WIP/Documents/Report 1/DDL_Introduction_v1.0_EN.docx
+++ b/WIP/Documents/Report 1/DDL_Introduction_v1.0_EN.docx
@@ -22125,6 +22125,7 @@
                 <w:szCs w:val="26"/>
               </w:rPr>
             </w:pPr>
+            <w:bookmarkStart w:id="0" w:name="_GoBack" w:colFirst="1" w:colLast="2"/>
             <w:r>
               <w:rPr>
                 <w:rFonts w:ascii="Times New Roman" w:hAnsi="Times New Roman" w:cs="Times New Roman"/>
@@ -22162,6 +22163,7 @@
                 <w:szCs w:val="26"/>
               </w:rPr>
             </w:pPr>
+            <w:proofErr w:type="spellStart"/>
             <w:r>
               <w:rPr>
                 <w:rFonts w:ascii="Times New Roman" w:hAnsi="Times New Roman" w:cs="Times New Roman"/>
@@ -22169,8 +22171,361 @@
                 <w:sz w:val="26"/>
                 <w:szCs w:val="26"/>
               </w:rPr>
-              <w:t>Nguyễn Minh Huy</w:t>
+              <w:t>V</w:t>
             </w:r>
+            <w:r>
+              <w:rPr>
+                <w:rFonts w:ascii="Times New Roman" w:hAnsi="Times New Roman" w:cs="Times New Roman"/>
+                <w:color w:val="000000"/>
+                <w:sz w:val="26"/>
+                <w:szCs w:val="26"/>
+              </w:rPr>
+              <w:t>ũ</w:t>
+            </w:r>
+            <w:proofErr w:type="spellEnd"/>
+            <w:r>
+              <w:rPr>
+                <w:rFonts w:ascii="Times New Roman" w:hAnsi="Times New Roman" w:cs="Times New Roman"/>
+                <w:color w:val="000000"/>
+                <w:sz w:val="26"/>
+                <w:szCs w:val="26"/>
+              </w:rPr>
+              <w:t xml:space="preserve"> </w:t>
+            </w:r>
+            <w:proofErr w:type="spellStart"/>
+            <w:r>
+              <w:rPr>
+                <w:rFonts w:ascii="Times New Roman" w:hAnsi="Times New Roman" w:cs="Times New Roman"/>
+                <w:color w:val="000000"/>
+                <w:sz w:val="26"/>
+                <w:szCs w:val="26"/>
+              </w:rPr>
+              <w:t>C</w:t>
+            </w:r>
+            <w:r>
+              <w:rPr>
+                <w:rFonts w:ascii="Times New Roman" w:hAnsi="Times New Roman" w:cs="Times New Roman"/>
+                <w:color w:val="000000"/>
+                <w:sz w:val="26"/>
+                <w:szCs w:val="26"/>
+              </w:rPr>
+              <w:t>ô</w:t>
+            </w:r>
+            <w:r>
+              <w:rPr>
+                <w:rFonts w:ascii="Times New Roman" w:hAnsi="Times New Roman" w:cs="Times New Roman"/>
+                <w:color w:val="000000"/>
+                <w:sz w:val="26"/>
+                <w:szCs w:val="26"/>
+              </w:rPr>
+              <w:t>ng</w:t>
+            </w:r>
+            <w:proofErr w:type="spellEnd"/>
+            <w:r>
+              <w:rPr>
+                <w:rFonts w:ascii="Times New Roman" w:hAnsi="Times New Roman" w:cs="Times New Roman"/>
+                <w:color w:val="000000"/>
+                <w:sz w:val="26"/>
+                <w:szCs w:val="26"/>
+              </w:rPr>
+              <w:t xml:space="preserve"> </w:t>
+            </w:r>
+            <w:proofErr w:type="spellStart"/>
+            <w:r>
+              <w:rPr>
+                <w:rFonts w:ascii="Times New Roman" w:hAnsi="Times New Roman" w:cs="Times New Roman"/>
+                <w:color w:val="000000"/>
+                <w:sz w:val="26"/>
+                <w:szCs w:val="26"/>
+              </w:rPr>
+              <w:t>Ch</w:t>
+            </w:r>
+            <w:r>
+              <w:rPr>
+                <w:rFonts w:ascii="Times New Roman" w:hAnsi="Times New Roman" w:cs="Times New Roman"/>
+                <w:color w:val="000000"/>
+                <w:sz w:val="26"/>
+                <w:szCs w:val="26"/>
+              </w:rPr>
+              <w:t>ính</w:t>
+            </w:r>
+            <w:proofErr w:type="spellEnd"/>
+          </w:p>
+        </w:tc>
+        <w:tc>
+          <w:tcPr>
+            <w:tcW w:w="2259" w:type="dxa"/>
+            <w:tcBorders>
+              <w:top w:val="single" w:sz="4" w:space="0" w:color="auto"/>
+              <w:left w:val="single" w:sz="4" w:space="0" w:color="auto"/>
+              <w:bottom w:val="single" w:sz="4" w:space="0" w:color="auto"/>
+              <w:right w:val="single" w:sz="4" w:space="0" w:color="auto"/>
+            </w:tcBorders>
+            <w:vAlign w:val="center"/>
+          </w:tcPr>
+          <w:p>
+            <w:pPr>
+              <w:tabs>
+                <w:tab w:val="left" w:pos="3591"/>
+              </w:tabs>
+              <w:spacing w:after="120" w:line="276" w:lineRule="auto"/>
+              <w:rPr>
+                <w:rFonts w:ascii="Times New Roman" w:hAnsi="Times New Roman" w:cs="Times New Roman"/>
+                <w:color w:val="000000"/>
+                <w:sz w:val="26"/>
+                <w:szCs w:val="26"/>
+              </w:rPr>
+            </w:pPr>
+            <w:r>
+              <w:rPr>
+                <w:rFonts w:ascii="Times New Roman" w:hAnsi="Times New Roman" w:cs="Times New Roman"/>
+                <w:color w:val="000000"/>
+                <w:sz w:val="26"/>
+                <w:szCs w:val="26"/>
+              </w:rPr>
+              <w:t>SE02585</w:t>
+            </w:r>
+          </w:p>
+        </w:tc>
+      </w:tr>
+      <w:tr>
+        <w:trPr>
+          <w:cantSplit/>
+          <w:trHeight w:val="485"/>
+          <w:jc w:val="center"/>
+        </w:trPr>
+        <w:tc>
+          <w:tcPr>
+            <w:tcW w:w="3289" w:type="dxa"/>
+            <w:vMerge/>
+            <w:tcBorders>
+              <w:left w:val="single" w:sz="4" w:space="0" w:color="auto"/>
+              <w:right w:val="single" w:sz="4" w:space="0" w:color="auto"/>
+            </w:tcBorders>
+            <w:vAlign w:val="center"/>
+          </w:tcPr>
+          <w:p>
+            <w:pPr>
+              <w:spacing w:line="276" w:lineRule="auto"/>
+              <w:rPr>
+                <w:rFonts w:ascii="Times New Roman" w:hAnsi="Times New Roman" w:cs="Times New Roman"/>
+                <w:b/>
+                <w:color w:val="000000"/>
+                <w:sz w:val="26"/>
+                <w:szCs w:val="26"/>
+              </w:rPr>
+            </w:pPr>
+          </w:p>
+        </w:tc>
+        <w:tc>
+          <w:tcPr>
+            <w:tcW w:w="2466" w:type="dxa"/>
+            <w:tcBorders>
+              <w:top w:val="single" w:sz="4" w:space="0" w:color="auto"/>
+              <w:left w:val="single" w:sz="4" w:space="0" w:color="auto"/>
+              <w:bottom w:val="single" w:sz="4" w:space="0" w:color="auto"/>
+              <w:right w:val="single" w:sz="4" w:space="0" w:color="auto"/>
+            </w:tcBorders>
+            <w:vAlign w:val="center"/>
+          </w:tcPr>
+          <w:p>
+            <w:pPr>
+              <w:tabs>
+                <w:tab w:val="left" w:pos="3591"/>
+              </w:tabs>
+              <w:spacing w:after="120" w:line="276" w:lineRule="auto"/>
+              <w:rPr>
+                <w:rFonts w:ascii="Times New Roman" w:hAnsi="Times New Roman" w:cs="Times New Roman"/>
+                <w:color w:val="000000"/>
+                <w:sz w:val="26"/>
+                <w:szCs w:val="26"/>
+              </w:rPr>
+            </w:pPr>
+            <w:r>
+              <w:rPr>
+                <w:rFonts w:ascii="Times New Roman" w:hAnsi="Times New Roman" w:cs="Times New Roman"/>
+                <w:color w:val="000000"/>
+                <w:sz w:val="26"/>
+                <w:szCs w:val="26"/>
+              </w:rPr>
+              <w:t>L</w:t>
+            </w:r>
+            <w:r>
+              <w:rPr>
+                <w:rFonts w:ascii="Times New Roman" w:hAnsi="Times New Roman" w:cs="Times New Roman"/>
+                <w:color w:val="000000"/>
+                <w:sz w:val="26"/>
+                <w:szCs w:val="26"/>
+              </w:rPr>
+              <w:t>ư</w:t>
+            </w:r>
+            <w:r>
+              <w:rPr>
+                <w:rFonts w:ascii="Times New Roman" w:hAnsi="Times New Roman" w:cs="Times New Roman"/>
+                <w:color w:val="000000"/>
+                <w:sz w:val="26"/>
+                <w:szCs w:val="26"/>
+              </w:rPr>
+              <w:t>u Ng</w:t>
+            </w:r>
+            <w:r>
+              <w:rPr>
+                <w:rFonts w:ascii="Times New Roman" w:hAnsi="Times New Roman" w:cs="Times New Roman"/>
+                <w:color w:val="000000"/>
+                <w:sz w:val="26"/>
+                <w:szCs w:val="26"/>
+              </w:rPr>
+              <w:t>ọc</w:t>
+            </w:r>
+            <w:r>
+              <w:rPr>
+                <w:rFonts w:ascii="Times New Roman" w:hAnsi="Times New Roman" w:cs="Times New Roman"/>
+                <w:color w:val="000000"/>
+                <w:sz w:val="26"/>
+                <w:szCs w:val="26"/>
+              </w:rPr>
+              <w:t xml:space="preserve"> M</w:t>
+            </w:r>
+            <w:r>
+              <w:rPr>
+                <w:rFonts w:ascii="Times New Roman" w:hAnsi="Times New Roman" w:cs="Times New Roman"/>
+                <w:color w:val="000000"/>
+                <w:sz w:val="26"/>
+                <w:szCs w:val="26"/>
+              </w:rPr>
+              <w:t>ạnh</w:t>
+            </w:r>
+          </w:p>
+        </w:tc>
+        <w:tc>
+          <w:tcPr>
+            <w:tcW w:w="2259" w:type="dxa"/>
+            <w:tcBorders>
+              <w:top w:val="single" w:sz="4" w:space="0" w:color="auto"/>
+              <w:left w:val="single" w:sz="4" w:space="0" w:color="auto"/>
+              <w:bottom w:val="single" w:sz="4" w:space="0" w:color="auto"/>
+              <w:right w:val="single" w:sz="4" w:space="0" w:color="auto"/>
+            </w:tcBorders>
+            <w:vAlign w:val="center"/>
+          </w:tcPr>
+          <w:p>
+            <w:pPr>
+              <w:tabs>
+                <w:tab w:val="left" w:pos="3591"/>
+              </w:tabs>
+              <w:spacing w:after="120" w:line="276" w:lineRule="auto"/>
+              <w:rPr>
+                <w:rFonts w:ascii="Times New Roman" w:hAnsi="Times New Roman" w:cs="Times New Roman"/>
+                <w:color w:val="000000"/>
+                <w:sz w:val="26"/>
+                <w:szCs w:val="26"/>
+              </w:rPr>
+            </w:pPr>
+            <w:r>
+              <w:rPr>
+                <w:rFonts w:ascii="Times New Roman" w:hAnsi="Times New Roman" w:cs="Times New Roman"/>
+                <w:color w:val="000000"/>
+                <w:sz w:val="26"/>
+                <w:szCs w:val="26"/>
+              </w:rPr>
+              <w:t>SE02619</w:t>
+            </w:r>
+          </w:p>
+        </w:tc>
+      </w:tr>
+      <w:tr>
+        <w:trPr>
+          <w:cantSplit/>
+          <w:trHeight w:val="485"/>
+          <w:jc w:val="center"/>
+        </w:trPr>
+        <w:tc>
+          <w:tcPr>
+            <w:tcW w:w="3289" w:type="dxa"/>
+            <w:vMerge/>
+            <w:tcBorders>
+              <w:left w:val="single" w:sz="4" w:space="0" w:color="auto"/>
+              <w:right w:val="single" w:sz="4" w:space="0" w:color="auto"/>
+            </w:tcBorders>
+            <w:vAlign w:val="center"/>
+          </w:tcPr>
+          <w:p>
+            <w:pPr>
+              <w:spacing w:line="276" w:lineRule="auto"/>
+              <w:rPr>
+                <w:rFonts w:ascii="Times New Roman" w:hAnsi="Times New Roman" w:cs="Times New Roman"/>
+                <w:b/>
+                <w:color w:val="000000"/>
+                <w:sz w:val="26"/>
+                <w:szCs w:val="26"/>
+              </w:rPr>
+            </w:pPr>
+          </w:p>
+        </w:tc>
+        <w:tc>
+          <w:tcPr>
+            <w:tcW w:w="2466" w:type="dxa"/>
+            <w:tcBorders>
+              <w:top w:val="single" w:sz="4" w:space="0" w:color="auto"/>
+              <w:left w:val="single" w:sz="4" w:space="0" w:color="auto"/>
+              <w:bottom w:val="single" w:sz="4" w:space="0" w:color="auto"/>
+              <w:right w:val="single" w:sz="4" w:space="0" w:color="auto"/>
+            </w:tcBorders>
+            <w:vAlign w:val="center"/>
+          </w:tcPr>
+          <w:p>
+            <w:pPr>
+              <w:tabs>
+                <w:tab w:val="left" w:pos="3591"/>
+              </w:tabs>
+              <w:spacing w:after="120" w:line="276" w:lineRule="auto"/>
+              <w:rPr>
+                <w:rFonts w:ascii="Times New Roman" w:hAnsi="Times New Roman" w:cs="Times New Roman"/>
+                <w:color w:val="000000"/>
+                <w:sz w:val="26"/>
+                <w:szCs w:val="26"/>
+              </w:rPr>
+            </w:pPr>
+            <w:proofErr w:type="spellStart"/>
+            <w:r>
+              <w:rPr>
+                <w:rFonts w:ascii="Times New Roman" w:hAnsi="Times New Roman" w:cs="Times New Roman"/>
+                <w:color w:val="000000"/>
+                <w:sz w:val="26"/>
+                <w:szCs w:val="26"/>
+              </w:rPr>
+              <w:t>Nguyễ</w:t>
+            </w:r>
+            <w:r>
+              <w:rPr>
+                <w:rFonts w:ascii="Times New Roman" w:hAnsi="Times New Roman" w:cs="Times New Roman"/>
+                <w:color w:val="000000"/>
+                <w:sz w:val="26"/>
+                <w:szCs w:val="26"/>
+              </w:rPr>
+              <w:t>n</w:t>
+            </w:r>
+            <w:proofErr w:type="spellEnd"/>
+            <w:r>
+              <w:rPr>
+                <w:rFonts w:ascii="Times New Roman" w:hAnsi="Times New Roman" w:cs="Times New Roman"/>
+                <w:color w:val="000000"/>
+                <w:sz w:val="26"/>
+                <w:szCs w:val="26"/>
+              </w:rPr>
+              <w:t xml:space="preserve"> Minh </w:t>
+            </w:r>
+            <w:proofErr w:type="spellStart"/>
+            <w:r>
+              <w:rPr>
+                <w:rFonts w:ascii="Times New Roman" w:hAnsi="Times New Roman" w:cs="Times New Roman"/>
+                <w:color w:val="000000"/>
+                <w:sz w:val="26"/>
+                <w:szCs w:val="26"/>
+              </w:rPr>
+              <w:t>Huy</w:t>
+            </w:r>
+            <w:proofErr w:type="spellEnd"/>
           </w:p>
         </w:tc>
         <w:tc>
@@ -22262,6 +22617,84 @@
                 <w:szCs w:val="26"/>
               </w:rPr>
             </w:pPr>
+            <w:proofErr w:type="spellStart"/>
+            <w:r>
+              <w:rPr>
+                <w:rFonts w:ascii="Times New Roman" w:hAnsi="Times New Roman" w:cs="Times New Roman"/>
+                <w:color w:val="000000"/>
+                <w:sz w:val="26"/>
+                <w:szCs w:val="26"/>
+              </w:rPr>
+              <w:t>D</w:t>
+            </w:r>
+            <w:r>
+              <w:rPr>
+                <w:rFonts w:ascii="Times New Roman" w:hAnsi="Times New Roman" w:cs="Times New Roman"/>
+                <w:color w:val="000000"/>
+                <w:sz w:val="26"/>
+                <w:szCs w:val="26"/>
+              </w:rPr>
+              <w:t>ươ</w:t>
+            </w:r>
+            <w:r>
+              <w:rPr>
+                <w:rFonts w:ascii="Times New Roman" w:hAnsi="Times New Roman" w:cs="Times New Roman"/>
+                <w:color w:val="000000"/>
+                <w:sz w:val="26"/>
+                <w:szCs w:val="26"/>
+              </w:rPr>
+              <w:t>ng</w:t>
+            </w:r>
+            <w:proofErr w:type="spellEnd"/>
+            <w:r>
+              <w:rPr>
+                <w:rFonts w:ascii="Times New Roman" w:hAnsi="Times New Roman" w:cs="Times New Roman"/>
+                <w:color w:val="000000"/>
+                <w:sz w:val="26"/>
+                <w:szCs w:val="26"/>
+              </w:rPr>
+              <w:t xml:space="preserve"> </w:t>
+            </w:r>
+            <w:proofErr w:type="spellStart"/>
+            <w:r>
+              <w:rPr>
+                <w:rFonts w:ascii="Times New Roman" w:hAnsi="Times New Roman" w:cs="Times New Roman"/>
+                <w:color w:val="000000"/>
+                <w:sz w:val="26"/>
+                <w:szCs w:val="26"/>
+              </w:rPr>
+              <w:t>Đ</w:t>
+            </w:r>
+            <w:r>
+              <w:rPr>
+                <w:rFonts w:ascii="Times New Roman" w:hAnsi="Times New Roman" w:cs="Times New Roman"/>
+                <w:color w:val="000000"/>
+                <w:sz w:val="26"/>
+                <w:szCs w:val="26"/>
+              </w:rPr>
+              <w:t>ức</w:t>
+            </w:r>
+            <w:proofErr w:type="spellEnd"/>
+            <w:r>
+              <w:rPr>
+                <w:rFonts w:ascii="Times New Roman" w:hAnsi="Times New Roman" w:cs="Times New Roman"/>
+                <w:color w:val="000000"/>
+                <w:sz w:val="26"/>
+                <w:szCs w:val="26"/>
+              </w:rPr>
+              <w:t xml:space="preserve"> </w:t>
+            </w:r>
+            <w:proofErr w:type="spellStart"/>
+            <w:r>
+              <w:rPr>
+                <w:rFonts w:ascii="Times New Roman" w:hAnsi="Times New Roman" w:cs="Times New Roman"/>
+                <w:color w:val="000000"/>
+                <w:sz w:val="26"/>
+                <w:szCs w:val="26"/>
+              </w:rPr>
+              <w:t>Anh</w:t>
+            </w:r>
+            <w:proofErr w:type="spellEnd"/>
           </w:p>
         </w:tc>
         <w:tc>
@@ -22288,6 +22721,15 @@
                 <w:szCs w:val="26"/>
               </w:rPr>
             </w:pPr>
+            <w:r>
+              <w:rPr>
+                <w:rFonts w:ascii="Times New Roman" w:hAnsi="Times New Roman" w:cs="Times New Roman"/>
+                <w:color w:val="000000"/>
+                <w:sz w:val="26"/>
+                <w:szCs w:val="26"/>
+              </w:rPr>
+              <w:t>SE02700</w:t>
+            </w:r>
           </w:p>
         </w:tc>
       </w:tr>
@@ -22344,6 +22786,64 @@
                 <w:szCs w:val="26"/>
               </w:rPr>
             </w:pPr>
+            <w:proofErr w:type="spellStart"/>
+            <w:r>
+              <w:rPr>
+                <w:rFonts w:ascii="Times New Roman" w:hAnsi="Times New Roman" w:cs="Times New Roman"/>
+                <w:color w:val="000000"/>
+                <w:sz w:val="26"/>
+                <w:szCs w:val="26"/>
+              </w:rPr>
+              <w:t>V</w:t>
+            </w:r>
+            <w:r>
+              <w:rPr>
+                <w:rFonts w:ascii="Times New Roman" w:hAnsi="Times New Roman" w:cs="Times New Roman"/>
+                <w:color w:val="000000"/>
+                <w:sz w:val="26"/>
+                <w:szCs w:val="26"/>
+              </w:rPr>
+              <w:t>ũ</w:t>
+            </w:r>
+            <w:proofErr w:type="spellEnd"/>
+            <w:r>
+              <w:rPr>
+                <w:rFonts w:ascii="Times New Roman" w:hAnsi="Times New Roman" w:cs="Times New Roman"/>
+                <w:color w:val="000000"/>
+                <w:sz w:val="26"/>
+                <w:szCs w:val="26"/>
+              </w:rPr>
+              <w:t xml:space="preserve"> Ng</w:t>
+            </w:r>
+            <w:r>
+              <w:rPr>
+                <w:rFonts w:ascii="Times New Roman" w:hAnsi="Times New Roman" w:cs="Times New Roman"/>
+                <w:color w:val="000000"/>
+                <w:sz w:val="26"/>
+                <w:szCs w:val="26"/>
+              </w:rPr>
+              <w:t>ọc</w:t>
+            </w:r>
+            <w:r>
+              <w:rPr>
+                <w:rFonts w:ascii="Times New Roman" w:hAnsi="Times New Roman" w:cs="Times New Roman"/>
+                <w:color w:val="000000"/>
+                <w:sz w:val="26"/>
+                <w:szCs w:val="26"/>
+              </w:rPr>
+              <w:t xml:space="preserve"> </w:t>
+            </w:r>
+            <w:proofErr w:type="spellStart"/>
+            <w:r>
+              <w:rPr>
+                <w:rFonts w:ascii="Times New Roman" w:hAnsi="Times New Roman" w:cs="Times New Roman"/>
+                <w:color w:val="000000"/>
+                <w:sz w:val="26"/>
+                <w:szCs w:val="26"/>
+              </w:rPr>
+              <w:t>Trung</w:t>
+            </w:r>
+            <w:proofErr w:type="spellEnd"/>
           </w:p>
         </w:tc>
         <w:tc>
@@ -22370,170 +22870,15 @@
                 <w:szCs w:val="26"/>
               </w:rPr>
             </w:pPr>
-          </w:p>
-        </w:tc>
-      </w:tr>
-      <w:tr>
-        <w:trPr>
-          <w:cantSplit/>
-          <w:trHeight w:val="485"/>
-          <w:jc w:val="center"/>
-        </w:trPr>
-        <w:tc>
-          <w:tcPr>
-            <w:tcW w:w="3289" w:type="dxa"/>
-            <w:vMerge/>
-            <w:tcBorders>
-              <w:left w:val="single" w:sz="4" w:space="0" w:color="auto"/>
-              <w:right w:val="single" w:sz="4" w:space="0" w:color="auto"/>
-            </w:tcBorders>
-            <w:vAlign w:val="center"/>
-          </w:tcPr>
-          <w:p>
-            <w:pPr>
-              <w:spacing w:line="276" w:lineRule="auto"/>
-              <w:rPr>
-                <w:rFonts w:ascii="Times New Roman" w:hAnsi="Times New Roman" w:cs="Times New Roman"/>
-                <w:b/>
-                <w:color w:val="000000"/>
-                <w:sz w:val="26"/>
-                <w:szCs w:val="26"/>
-              </w:rPr>
-            </w:pPr>
-          </w:p>
-        </w:tc>
-        <w:tc>
-          <w:tcPr>
-            <w:tcW w:w="2466" w:type="dxa"/>
-            <w:tcBorders>
-              <w:top w:val="single" w:sz="4" w:space="0" w:color="auto"/>
-              <w:left w:val="single" w:sz="4" w:space="0" w:color="auto"/>
-              <w:bottom w:val="single" w:sz="4" w:space="0" w:color="auto"/>
-              <w:right w:val="single" w:sz="4" w:space="0" w:color="auto"/>
-            </w:tcBorders>
-            <w:vAlign w:val="center"/>
-          </w:tcPr>
-          <w:p>
-            <w:pPr>
-              <w:tabs>
-                <w:tab w:val="left" w:pos="3591"/>
-              </w:tabs>
-              <w:spacing w:after="120" w:line="276" w:lineRule="auto"/>
+            <w:r>
               <w:rPr>
                 <w:rFonts w:ascii="Times New Roman" w:hAnsi="Times New Roman" w:cs="Times New Roman"/>
                 <w:color w:val="000000"/>
                 <w:sz w:val="26"/>
                 <w:szCs w:val="26"/>
               </w:rPr>
-            </w:pPr>
-          </w:p>
-        </w:tc>
-        <w:tc>
-          <w:tcPr>
-            <w:tcW w:w="2259" w:type="dxa"/>
-            <w:tcBorders>
-              <w:top w:val="single" w:sz="4" w:space="0" w:color="auto"/>
-              <w:left w:val="single" w:sz="4" w:space="0" w:color="auto"/>
-              <w:bottom w:val="single" w:sz="4" w:space="0" w:color="auto"/>
-              <w:right w:val="single" w:sz="4" w:space="0" w:color="auto"/>
-            </w:tcBorders>
-            <w:vAlign w:val="center"/>
-          </w:tcPr>
-          <w:p>
-            <w:pPr>
-              <w:tabs>
-                <w:tab w:val="left" w:pos="3591"/>
-              </w:tabs>
-              <w:spacing w:after="120" w:line="276" w:lineRule="auto"/>
-              <w:rPr>
-                <w:rFonts w:ascii="Times New Roman" w:hAnsi="Times New Roman" w:cs="Times New Roman"/>
-                <w:color w:val="000000"/>
-                <w:sz w:val="26"/>
-                <w:szCs w:val="26"/>
-              </w:rPr>
-            </w:pPr>
-          </w:p>
-        </w:tc>
-      </w:tr>
-      <w:tr>
-        <w:trPr>
-          <w:cantSplit/>
-          <w:trHeight w:val="485"/>
-          <w:jc w:val="center"/>
-        </w:trPr>
-        <w:tc>
-          <w:tcPr>
-            <w:tcW w:w="3289" w:type="dxa"/>
-            <w:vMerge/>
-            <w:tcBorders>
-              <w:left w:val="single" w:sz="4" w:space="0" w:color="auto"/>
-              <w:right w:val="single" w:sz="4" w:space="0" w:color="auto"/>
-            </w:tcBorders>
-            <w:vAlign w:val="center"/>
-          </w:tcPr>
-          <w:p>
-            <w:pPr>
-              <w:spacing w:line="276" w:lineRule="auto"/>
-              <w:rPr>
-                <w:rFonts w:ascii="Times New Roman" w:hAnsi="Times New Roman" w:cs="Times New Roman"/>
-                <w:b/>
-                <w:color w:val="000000"/>
-                <w:sz w:val="26"/>
-                <w:szCs w:val="26"/>
-              </w:rPr>
-            </w:pPr>
-          </w:p>
-        </w:tc>
-        <w:tc>
-          <w:tcPr>
-            <w:tcW w:w="2466" w:type="dxa"/>
-            <w:tcBorders>
-              <w:top w:val="single" w:sz="4" w:space="0" w:color="auto"/>
-              <w:left w:val="single" w:sz="4" w:space="0" w:color="auto"/>
-              <w:bottom w:val="single" w:sz="4" w:space="0" w:color="auto"/>
-              <w:right w:val="single" w:sz="4" w:space="0" w:color="auto"/>
-            </w:tcBorders>
-            <w:vAlign w:val="center"/>
-          </w:tcPr>
-          <w:p>
-            <w:pPr>
-              <w:tabs>
-                <w:tab w:val="left" w:pos="3591"/>
-              </w:tabs>
-              <w:spacing w:after="120" w:line="276" w:lineRule="auto"/>
-              <w:rPr>
-                <w:rFonts w:ascii="Times New Roman" w:hAnsi="Times New Roman" w:cs="Times New Roman"/>
-                <w:color w:val="000000"/>
-                <w:sz w:val="26"/>
-                <w:szCs w:val="26"/>
-              </w:rPr>
-            </w:pPr>
-          </w:p>
-        </w:tc>
-        <w:tc>
-          <w:tcPr>
-            <w:tcW w:w="2259" w:type="dxa"/>
-            <w:tcBorders>
-              <w:top w:val="single" w:sz="4" w:space="0" w:color="auto"/>
-              <w:left w:val="single" w:sz="4" w:space="0" w:color="auto"/>
-              <w:bottom w:val="single" w:sz="4" w:space="0" w:color="auto"/>
-              <w:right w:val="single" w:sz="4" w:space="0" w:color="auto"/>
-            </w:tcBorders>
-            <w:vAlign w:val="center"/>
-          </w:tcPr>
-          <w:p>
-            <w:pPr>
-              <w:tabs>
-                <w:tab w:val="left" w:pos="3591"/>
-              </w:tabs>
-              <w:spacing w:after="120" w:line="276" w:lineRule="auto"/>
-              <w:rPr>
-                <w:rFonts w:ascii="Times New Roman" w:hAnsi="Times New Roman" w:cs="Times New Roman"/>
-                <w:color w:val="000000"/>
-                <w:sz w:val="26"/>
-                <w:szCs w:val="26"/>
-              </w:rPr>
-            </w:pPr>
+              <w:t>SE02967</w:t>
+            </w:r>
           </w:p>
         </w:tc>
       </w:tr>
@@ -22591,6 +22936,82 @@
                 <w:szCs w:val="26"/>
               </w:rPr>
             </w:pPr>
+            <w:r>
+              <w:rPr>
+                <w:rFonts w:ascii="Times New Roman" w:hAnsi="Times New Roman" w:cs="Times New Roman"/>
+                <w:color w:val="000000"/>
+                <w:sz w:val="26"/>
+                <w:szCs w:val="26"/>
+              </w:rPr>
+              <w:t xml:space="preserve">Cao </w:t>
+            </w:r>
+            <w:proofErr w:type="spellStart"/>
+            <w:r>
+              <w:rPr>
+                <w:rFonts w:ascii="Times New Roman" w:hAnsi="Times New Roman" w:cs="Times New Roman"/>
+                <w:color w:val="000000"/>
+                <w:sz w:val="26"/>
+                <w:szCs w:val="26"/>
+              </w:rPr>
+              <w:t>Th</w:t>
+            </w:r>
+            <w:r>
+              <w:rPr>
+                <w:rFonts w:ascii="Times New Roman" w:hAnsi="Times New Roman" w:cs="Times New Roman"/>
+                <w:color w:val="000000"/>
+                <w:sz w:val="26"/>
+                <w:szCs w:val="26"/>
+              </w:rPr>
+              <w:t>ị</w:t>
+            </w:r>
+            <w:proofErr w:type="spellEnd"/>
+            <w:r>
+              <w:rPr>
+                <w:rFonts w:ascii="Times New Roman" w:hAnsi="Times New Roman" w:cs="Times New Roman"/>
+                <w:color w:val="000000"/>
+                <w:sz w:val="26"/>
+                <w:szCs w:val="26"/>
+              </w:rPr>
+              <w:t xml:space="preserve"> </w:t>
+            </w:r>
+            <w:proofErr w:type="spellStart"/>
+            <w:r>
+              <w:rPr>
+                <w:rFonts w:ascii="Times New Roman" w:hAnsi="Times New Roman" w:cs="Times New Roman"/>
+                <w:color w:val="000000"/>
+                <w:sz w:val="26"/>
+                <w:szCs w:val="26"/>
+              </w:rPr>
+              <w:t>Ph</w:t>
+            </w:r>
+            <w:r>
+              <w:rPr>
+                <w:rFonts w:ascii="Times New Roman" w:hAnsi="Times New Roman" w:cs="Times New Roman"/>
+                <w:color w:val="000000"/>
+                <w:sz w:val="26"/>
+                <w:szCs w:val="26"/>
+              </w:rPr>
+              <w:t>ươ</w:t>
+            </w:r>
+            <w:r>
+              <w:rPr>
+                <w:rFonts w:ascii="Times New Roman" w:hAnsi="Times New Roman" w:cs="Times New Roman"/>
+                <w:color w:val="000000"/>
+                <w:sz w:val="26"/>
+                <w:szCs w:val="26"/>
+              </w:rPr>
+              <w:t>ng</w:t>
+            </w:r>
+            <w:proofErr w:type="spellEnd"/>
+            <w:r>
+              <w:rPr>
+                <w:rFonts w:ascii="Times New Roman" w:hAnsi="Times New Roman" w:cs="Times New Roman"/>
+                <w:color w:val="000000"/>
+                <w:sz w:val="26"/>
+                <w:szCs w:val="26"/>
+              </w:rPr>
+              <w:t xml:space="preserve"> Mai</w:t>
+            </w:r>
           </w:p>
         </w:tc>
         <w:tc>
@@ -22617,9 +23038,19 @@
                 <w:szCs w:val="26"/>
               </w:rPr>
             </w:pPr>
+            <w:r>
+              <w:rPr>
+                <w:rFonts w:ascii="Times New Roman" w:hAnsi="Times New Roman" w:cs="Times New Roman"/>
+                <w:color w:val="000000"/>
+                <w:sz w:val="26"/>
+                <w:szCs w:val="26"/>
+              </w:rPr>
+              <w:t>SE02908</w:t>
+            </w:r>
           </w:p>
         </w:tc>
       </w:tr>
+      <w:bookmarkEnd w:id="0"/>
       <w:tr>
         <w:trPr>
           <w:jc w:val="center"/>
@@ -24491,8 +24922,6 @@
           <w:szCs w:val="24"/>
         </w:rPr>
       </w:pPr>
-      <w:bookmarkStart w:id="0" w:name="_GoBack"/>
-      <w:bookmarkEnd w:id="0"/>
     </w:p>
     <w:p>
       <w:pPr>
@@ -27949,7 +28378,7 @@
           <w:rPr>
             <w:noProof/>
           </w:rPr>
-          <w:t>3</w:t>
+          <w:t>10</w:t>
         </w:r>
         <w:r>
           <w:rPr>

</xml_diff>